<commit_message>
graphical changes to Testprotokoll and signed it
</commit_message>
<xml_diff>
--- a/doc/Testprotokoll.docx
+++ b/doc/Testprotokoll.docx
@@ -332,6 +332,7 @@
         <w:tc>
           <w:tcPr>
             <w:tcW w:w="1871" w:type="dxa"/>
+            <w:vAlign w:val="center"/>
           </w:tcPr>
           <w:p>
             <w:pPr>
@@ -352,6 +353,7 @@
         <w:tc>
           <w:tcPr>
             <w:tcW w:w="1714" w:type="dxa"/>
+            <w:vAlign w:val="center"/>
           </w:tcPr>
           <w:p>
             <w:pPr>
@@ -372,6 +374,7 @@
         <w:tc>
           <w:tcPr>
             <w:tcW w:w="1049" w:type="dxa"/>
+            <w:vAlign w:val="center"/>
           </w:tcPr>
           <w:p>
             <w:pPr>
@@ -482,6 +485,7 @@
         <w:tc>
           <w:tcPr>
             <w:tcW w:w="1871" w:type="dxa"/>
+            <w:vAlign w:val="center"/>
           </w:tcPr>
           <w:p>
             <w:pPr>
@@ -502,6 +506,7 @@
         <w:tc>
           <w:tcPr>
             <w:tcW w:w="1714" w:type="dxa"/>
+            <w:vAlign w:val="center"/>
           </w:tcPr>
           <w:p>
             <w:pPr>
@@ -522,6 +527,7 @@
         <w:tc>
           <w:tcPr>
             <w:tcW w:w="1049" w:type="dxa"/>
+            <w:vAlign w:val="center"/>
           </w:tcPr>
           <w:p>
             <w:pPr>
@@ -646,6 +652,7 @@
         <w:tc>
           <w:tcPr>
             <w:tcW w:w="1871" w:type="dxa"/>
+            <w:vAlign w:val="center"/>
           </w:tcPr>
           <w:p>
             <w:pPr>
@@ -666,6 +673,7 @@
         <w:tc>
           <w:tcPr>
             <w:tcW w:w="1714" w:type="dxa"/>
+            <w:vAlign w:val="center"/>
           </w:tcPr>
           <w:p>
             <w:pPr>
@@ -686,6 +694,7 @@
         <w:tc>
           <w:tcPr>
             <w:tcW w:w="1049" w:type="dxa"/>
+            <w:vAlign w:val="center"/>
           </w:tcPr>
           <w:p>
             <w:pPr>
@@ -803,6 +812,7 @@
         <w:tc>
           <w:tcPr>
             <w:tcW w:w="1871" w:type="dxa"/>
+            <w:vAlign w:val="center"/>
           </w:tcPr>
           <w:p>
             <w:pPr>
@@ -823,6 +833,7 @@
         <w:tc>
           <w:tcPr>
             <w:tcW w:w="1714" w:type="dxa"/>
+            <w:vAlign w:val="center"/>
           </w:tcPr>
           <w:p>
             <w:pPr>
@@ -843,6 +854,7 @@
         <w:tc>
           <w:tcPr>
             <w:tcW w:w="1049" w:type="dxa"/>
+            <w:vAlign w:val="center"/>
           </w:tcPr>
           <w:p>
             <w:pPr>
@@ -960,6 +972,7 @@
         <w:tc>
           <w:tcPr>
             <w:tcW w:w="1871" w:type="dxa"/>
+            <w:vAlign w:val="center"/>
           </w:tcPr>
           <w:p>
             <w:pPr>
@@ -980,6 +993,7 @@
         <w:tc>
           <w:tcPr>
             <w:tcW w:w="1714" w:type="dxa"/>
+            <w:vAlign w:val="center"/>
           </w:tcPr>
           <w:p>
             <w:pPr>
@@ -1000,6 +1014,7 @@
         <w:tc>
           <w:tcPr>
             <w:tcW w:w="1049" w:type="dxa"/>
+            <w:vAlign w:val="center"/>
           </w:tcPr>
           <w:p>
             <w:pPr>
@@ -1187,6 +1202,7 @@
         <w:tc>
           <w:tcPr>
             <w:tcW w:w="1871" w:type="dxa"/>
+            <w:vAlign w:val="center"/>
           </w:tcPr>
           <w:p>
             <w:pPr>
@@ -1207,6 +1223,7 @@
         <w:tc>
           <w:tcPr>
             <w:tcW w:w="1714" w:type="dxa"/>
+            <w:vAlign w:val="center"/>
           </w:tcPr>
           <w:p>
             <w:pPr>
@@ -1227,6 +1244,7 @@
         <w:tc>
           <w:tcPr>
             <w:tcW w:w="1049" w:type="dxa"/>
+            <w:vAlign w:val="center"/>
           </w:tcPr>
           <w:p>
             <w:pPr>
@@ -1379,6 +1397,7 @@
         <w:tc>
           <w:tcPr>
             <w:tcW w:w="1871" w:type="dxa"/>
+            <w:vAlign w:val="center"/>
           </w:tcPr>
           <w:p>
             <w:pPr>
@@ -1399,6 +1418,7 @@
         <w:tc>
           <w:tcPr>
             <w:tcW w:w="1714" w:type="dxa"/>
+            <w:vAlign w:val="center"/>
           </w:tcPr>
           <w:p>
             <w:pPr>
@@ -1419,6 +1439,7 @@
         <w:tc>
           <w:tcPr>
             <w:tcW w:w="1049" w:type="dxa"/>
+            <w:vAlign w:val="center"/>
           </w:tcPr>
           <w:p>
             <w:pPr>
@@ -1501,33 +1522,28 @@
         <w:tc>
           <w:tcPr>
             <w:tcW w:w="1871" w:type="dxa"/>
-          </w:tcPr>
-          <w:p>
-            <w:pPr>
-              <w:rPr>
-                <w:sz w:val="20"/>
-                <w:szCs w:val="20"/>
-              </w:rPr>
-            </w:pPr>
-            <w:r>
-              <w:rPr>
-                <w:sz w:val="20"/>
-                <w:szCs w:val="20"/>
-              </w:rPr>
-              <w:t>t</w:t>
-            </w:r>
-            <w:r>
-              <w:rPr>
-                <w:sz w:val="20"/>
-                <w:szCs w:val="20"/>
-              </w:rPr>
-              <w:t xml:space="preserve">rue </w:t>
+            <w:vAlign w:val="center"/>
+          </w:tcPr>
+          <w:p>
+            <w:pPr>
+              <w:rPr>
+                <w:sz w:val="20"/>
+                <w:szCs w:val="20"/>
+              </w:rPr>
+            </w:pPr>
+            <w:r>
+              <w:rPr>
+                <w:sz w:val="20"/>
+                <w:szCs w:val="20"/>
+              </w:rPr>
+              <w:t>True</w:t>
             </w:r>
           </w:p>
         </w:tc>
         <w:tc>
           <w:tcPr>
             <w:tcW w:w="1714" w:type="dxa"/>
+            <w:vAlign w:val="center"/>
           </w:tcPr>
           <w:p>
             <w:pPr>
@@ -1548,6 +1564,7 @@
         <w:tc>
           <w:tcPr>
             <w:tcW w:w="1049" w:type="dxa"/>
+            <w:vAlign w:val="center"/>
           </w:tcPr>
           <w:p>
             <w:pPr>
@@ -1630,26 +1647,35 @@
         <w:tc>
           <w:tcPr>
             <w:tcW w:w="1871" w:type="dxa"/>
-          </w:tcPr>
-          <w:p>
-            <w:pPr>
-              <w:rPr>
-                <w:sz w:val="20"/>
-                <w:szCs w:val="20"/>
-              </w:rPr>
-            </w:pPr>
-            <w:r>
-              <w:rPr>
-                <w:sz w:val="20"/>
-                <w:szCs w:val="20"/>
-              </w:rPr>
-              <w:t xml:space="preserve">false </w:t>
+            <w:vAlign w:val="center"/>
+          </w:tcPr>
+          <w:p>
+            <w:pPr>
+              <w:rPr>
+                <w:sz w:val="20"/>
+                <w:szCs w:val="20"/>
+              </w:rPr>
+            </w:pPr>
+            <w:r>
+              <w:rPr>
+                <w:sz w:val="20"/>
+                <w:szCs w:val="20"/>
+              </w:rPr>
+              <w:t>False</w:t>
+            </w:r>
+            <w:r>
+              <w:rPr>
+                <w:sz w:val="20"/>
+                <w:szCs w:val="20"/>
+              </w:rPr>
+              <w:t xml:space="preserve"> </w:t>
             </w:r>
           </w:p>
         </w:tc>
         <w:tc>
           <w:tcPr>
             <w:tcW w:w="1714" w:type="dxa"/>
+            <w:vAlign w:val="center"/>
           </w:tcPr>
           <w:p>
             <w:pPr>
@@ -1670,6 +1696,7 @@
         <w:tc>
           <w:tcPr>
             <w:tcW w:w="1049" w:type="dxa"/>
+            <w:vAlign w:val="center"/>
           </w:tcPr>
           <w:p>
             <w:pPr>
@@ -1752,6 +1779,7 @@
         <w:tc>
           <w:tcPr>
             <w:tcW w:w="1871" w:type="dxa"/>
+            <w:vAlign w:val="center"/>
           </w:tcPr>
           <w:p>
             <w:pPr>
@@ -1772,6 +1800,7 @@
         <w:tc>
           <w:tcPr>
             <w:tcW w:w="1714" w:type="dxa"/>
+            <w:vAlign w:val="center"/>
           </w:tcPr>
           <w:p>
             <w:pPr>
@@ -1792,6 +1821,7 @@
         <w:tc>
           <w:tcPr>
             <w:tcW w:w="1049" w:type="dxa"/>
+            <w:vAlign w:val="center"/>
           </w:tcPr>
           <w:p>
             <w:pPr>
@@ -1811,6 +1841,14 @@
         </w:tc>
       </w:tr>
     </w:tbl>
+    <w:p>
+      <w:pPr>
+        <w:rPr>
+          <w:sz w:val="20"/>
+          <w:szCs w:val="20"/>
+        </w:rPr>
+      </w:pPr>
+    </w:p>
     <w:p>
       <w:pPr>
         <w:rPr>
@@ -1832,14 +1870,41 @@
         </w:rPr>
         <w:t xml:space="preserve"> Chiara Bär</w:t>
       </w:r>
-    </w:p>
-    <w:p>
-      <w:pPr>
+      <w:r>
         <w:rPr>
           <w:sz w:val="20"/>
           <w:szCs w:val="20"/>
         </w:rPr>
-      </w:pPr>
+        <w:tab/>
+      </w:r>
+      <w:r>
+        <w:rPr>
+          <w:sz w:val="20"/>
+          <w:szCs w:val="20"/>
+        </w:rPr>
+        <w:tab/>
+      </w:r>
+      <w:r>
+        <w:rPr>
+          <w:sz w:val="20"/>
+          <w:szCs w:val="20"/>
+        </w:rPr>
+        <w:tab/>
+      </w:r>
+      <w:r>
+        <w:rPr>
+          <w:sz w:val="20"/>
+          <w:szCs w:val="20"/>
+        </w:rPr>
+        <w:tab/>
+      </w:r>
+      <w:r>
+        <w:rPr>
+          <w:sz w:val="20"/>
+          <w:szCs w:val="20"/>
+        </w:rPr>
+        <w:tab/>
+      </w:r>
       <w:r>
         <w:rPr>
           <w:sz w:val="20"/>
@@ -1852,10 +1917,89 @@
           <w:sz w:val="20"/>
           <w:szCs w:val="20"/>
         </w:rPr>
-        <w:t xml:space="preserve"> 23.10.24 </w:t>
+        <w:t xml:space="preserve"> 23.10.2</w:t>
+      </w:r>
+      <w:r>
+        <w:rPr>
+          <w:sz w:val="20"/>
+          <w:szCs w:val="20"/>
+        </w:rPr>
+        <w:t>02</w:t>
+      </w:r>
+      <w:r>
+        <w:rPr>
+          <w:sz w:val="20"/>
+          <w:szCs w:val="20"/>
+        </w:rPr>
+        <w:t xml:space="preserve">4 </w:t>
       </w:r>
     </w:p>
     <w:p>
+      <w:r>
+        <w:rPr>
+          <w:noProof/>
+        </w:rPr>
+        <mc:AlternateContent>
+          <mc:Choice Requires="wpi">
+            <w:drawing>
+              <wp:anchor distT="0" distB="0" distL="114300" distR="114300" simplePos="0" relativeHeight="251668480" behindDoc="0" locked="0" layoutInCell="1" allowOverlap="1" wp14:anchorId="296BBE00" wp14:editId="5005DCD7">
+                <wp:simplePos x="0" y="0"/>
+                <wp:positionH relativeFrom="margin">
+                  <wp:align>left</wp:align>
+                </wp:positionH>
+                <wp:positionV relativeFrom="paragraph">
+                  <wp:posOffset>52901</wp:posOffset>
+                </wp:positionV>
+                <wp:extent cx="1117565" cy="434520"/>
+                <wp:effectExtent l="57150" t="38100" r="45085" b="41910"/>
+                <wp:wrapNone/>
+                <wp:docPr id="1966530237" name="Freihand 10"/>
+                <wp:cNvGraphicFramePr/>
+                <a:graphic xmlns:a="http://schemas.openxmlformats.org/drawingml/2006/main">
+                  <a:graphicData uri="http://schemas.microsoft.com/office/word/2010/wordprocessingInk">
+                    <w14:contentPart bwMode="auto" r:id="rId7">
+                      <w14:nvContentPartPr>
+                        <w14:cNvContentPartPr/>
+                      </w14:nvContentPartPr>
+                      <w14:xfrm>
+                        <a:off x="0" y="0"/>
+                        <a:ext cx="1117565" cy="434520"/>
+                      </w14:xfrm>
+                    </w14:contentPart>
+                  </a:graphicData>
+                </a:graphic>
+              </wp:anchor>
+            </w:drawing>
+          </mc:Choice>
+          <mc:Fallback>
+            <w:pict>
+              <v:shapetype w14:anchorId="245941BF" id="_x0000_t75" coordsize="21600,21600" o:spt="75" o:preferrelative="t" path="m@4@5l@4@11@9@11@9@5xe" filled="f" stroked="f">
+                <v:stroke joinstyle="miter"/>
+                <v:formulas>
+                  <v:f eqn="if lineDrawn pixelLineWidth 0"/>
+                  <v:f eqn="sum @0 1 0"/>
+                  <v:f eqn="sum 0 0 @1"/>
+                  <v:f eqn="prod @2 1 2"/>
+                  <v:f eqn="prod @3 21600 pixelWidth"/>
+                  <v:f eqn="prod @3 21600 pixelHeight"/>
+                  <v:f eqn="sum @0 0 1"/>
+                  <v:f eqn="prod @6 1 2"/>
+                  <v:f eqn="prod @7 21600 pixelWidth"/>
+                  <v:f eqn="sum @8 21600 0"/>
+                  <v:f eqn="prod @7 21600 pixelHeight"/>
+                  <v:f eqn="sum @10 21600 0"/>
+                </v:formulas>
+                <v:path o:extrusionok="f" gradientshapeok="t" o:connecttype="rect"/>
+                <o:lock v:ext="edit" aspectratio="t"/>
+              </v:shapetype>
+              <v:shape id="Freihand 10" o:spid="_x0000_s1026" type="#_x0000_t75" style="position:absolute;margin-left:0;margin-top:3.65pt;width:89.25pt;height:35.2pt;z-index:251668480;visibility:visible;mso-wrap-style:square;mso-wrap-distance-left:9pt;mso-wrap-distance-top:0;mso-wrap-distance-right:9pt;mso-wrap-distance-bottom:0;mso-position-horizontal:left;mso-position-horizontal-relative:margin;mso-position-vertical:absolute;mso-position-vertical-relative:text" o:gfxdata="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">
+                <v:imagedata r:id="rId8" o:title=""/>
+                <w10:wrap anchorx="margin"/>
+              </v:shape>
+            </w:pict>
+          </mc:Fallback>
+        </mc:AlternateContent>
+      </w:r>
       <w:r>
         <w:br w:type="page"/>
       </w:r>
@@ -2127,6 +2271,7 @@
         <w:tc>
           <w:tcPr>
             <w:tcW w:w="1636" w:type="dxa"/>
+            <w:vAlign w:val="center"/>
           </w:tcPr>
           <w:p>
             <w:pPr>
@@ -2147,6 +2292,7 @@
         <w:tc>
           <w:tcPr>
             <w:tcW w:w="1622" w:type="dxa"/>
+            <w:vAlign w:val="center"/>
           </w:tcPr>
           <w:p>
             <w:pPr>
@@ -2167,6 +2313,7 @@
         <w:tc>
           <w:tcPr>
             <w:tcW w:w="1049" w:type="dxa"/>
+            <w:vAlign w:val="center"/>
           </w:tcPr>
           <w:p>
             <w:pPr>
@@ -2285,6 +2432,7 @@
         <w:tc>
           <w:tcPr>
             <w:tcW w:w="1636" w:type="dxa"/>
+            <w:vAlign w:val="center"/>
           </w:tcPr>
           <w:p>
             <w:pPr>
@@ -2305,6 +2453,7 @@
         <w:tc>
           <w:tcPr>
             <w:tcW w:w="1622" w:type="dxa"/>
+            <w:vAlign w:val="center"/>
           </w:tcPr>
           <w:p>
             <w:pPr>
@@ -2325,6 +2474,7 @@
         <w:tc>
           <w:tcPr>
             <w:tcW w:w="1049" w:type="dxa"/>
+            <w:vAlign w:val="center"/>
           </w:tcPr>
           <w:p>
             <w:pPr>
@@ -2414,26 +2564,28 @@
         <w:tc>
           <w:tcPr>
             <w:tcW w:w="1636" w:type="dxa"/>
-          </w:tcPr>
-          <w:p>
-            <w:pPr>
-              <w:rPr>
-                <w:sz w:val="20"/>
-                <w:szCs w:val="20"/>
-              </w:rPr>
-            </w:pPr>
-            <w:r>
-              <w:rPr>
-                <w:sz w:val="20"/>
-                <w:szCs w:val="20"/>
-              </w:rPr>
-              <w:t>false</w:t>
+            <w:vAlign w:val="center"/>
+          </w:tcPr>
+          <w:p>
+            <w:pPr>
+              <w:rPr>
+                <w:sz w:val="20"/>
+                <w:szCs w:val="20"/>
+              </w:rPr>
+            </w:pPr>
+            <w:r>
+              <w:rPr>
+                <w:sz w:val="20"/>
+                <w:szCs w:val="20"/>
+              </w:rPr>
+              <w:t>False</w:t>
             </w:r>
           </w:p>
         </w:tc>
         <w:tc>
           <w:tcPr>
             <w:tcW w:w="1622" w:type="dxa"/>
+            <w:vAlign w:val="center"/>
           </w:tcPr>
           <w:p>
             <w:pPr>
@@ -2454,6 +2606,7 @@
         <w:tc>
           <w:tcPr>
             <w:tcW w:w="1049" w:type="dxa"/>
+            <w:vAlign w:val="center"/>
           </w:tcPr>
           <w:p>
             <w:pPr>
@@ -2623,26 +2776,28 @@
         <w:tc>
           <w:tcPr>
             <w:tcW w:w="1636" w:type="dxa"/>
-          </w:tcPr>
-          <w:p>
-            <w:pPr>
-              <w:rPr>
-                <w:sz w:val="20"/>
-                <w:szCs w:val="20"/>
-              </w:rPr>
-            </w:pPr>
-            <w:r>
-              <w:rPr>
-                <w:sz w:val="20"/>
-                <w:szCs w:val="20"/>
-              </w:rPr>
-              <w:t>true</w:t>
+            <w:vAlign w:val="center"/>
+          </w:tcPr>
+          <w:p>
+            <w:pPr>
+              <w:rPr>
+                <w:sz w:val="20"/>
+                <w:szCs w:val="20"/>
+              </w:rPr>
+            </w:pPr>
+            <w:r>
+              <w:rPr>
+                <w:sz w:val="20"/>
+                <w:szCs w:val="20"/>
+              </w:rPr>
+              <w:t>True</w:t>
             </w:r>
           </w:p>
         </w:tc>
         <w:tc>
           <w:tcPr>
             <w:tcW w:w="1622" w:type="dxa"/>
+            <w:vAlign w:val="center"/>
           </w:tcPr>
           <w:p>
             <w:pPr>
@@ -2663,6 +2818,7 @@
         <w:tc>
           <w:tcPr>
             <w:tcW w:w="1049" w:type="dxa"/>
+            <w:vAlign w:val="center"/>
           </w:tcPr>
           <w:p>
             <w:pPr>
@@ -2903,26 +3059,28 @@
         <w:tc>
           <w:tcPr>
             <w:tcW w:w="1636" w:type="dxa"/>
-          </w:tcPr>
-          <w:p>
-            <w:pPr>
-              <w:rPr>
-                <w:sz w:val="20"/>
-                <w:szCs w:val="20"/>
-              </w:rPr>
-            </w:pPr>
-            <w:r>
-              <w:rPr>
-                <w:sz w:val="20"/>
-                <w:szCs w:val="20"/>
-              </w:rPr>
-              <w:t>true</w:t>
+            <w:vAlign w:val="center"/>
+          </w:tcPr>
+          <w:p>
+            <w:pPr>
+              <w:rPr>
+                <w:sz w:val="20"/>
+                <w:szCs w:val="20"/>
+              </w:rPr>
+            </w:pPr>
+            <w:r>
+              <w:rPr>
+                <w:sz w:val="20"/>
+                <w:szCs w:val="20"/>
+              </w:rPr>
+              <w:t>True</w:t>
             </w:r>
           </w:p>
         </w:tc>
         <w:tc>
           <w:tcPr>
             <w:tcW w:w="1622" w:type="dxa"/>
+            <w:vAlign w:val="center"/>
           </w:tcPr>
           <w:p>
             <w:pPr>
@@ -2943,6 +3101,7 @@
         <w:tc>
           <w:tcPr>
             <w:tcW w:w="1049" w:type="dxa"/>
+            <w:vAlign w:val="center"/>
           </w:tcPr>
           <w:p>
             <w:pPr>
@@ -3120,26 +3279,28 @@
         <w:tc>
           <w:tcPr>
             <w:tcW w:w="1636" w:type="dxa"/>
-          </w:tcPr>
-          <w:p>
-            <w:pPr>
-              <w:rPr>
-                <w:sz w:val="20"/>
-                <w:szCs w:val="20"/>
-              </w:rPr>
-            </w:pPr>
-            <w:r>
-              <w:rPr>
-                <w:sz w:val="20"/>
-                <w:szCs w:val="20"/>
-              </w:rPr>
-              <w:t>true</w:t>
+            <w:vAlign w:val="center"/>
+          </w:tcPr>
+          <w:p>
+            <w:pPr>
+              <w:rPr>
+                <w:sz w:val="20"/>
+                <w:szCs w:val="20"/>
+              </w:rPr>
+            </w:pPr>
+            <w:r>
+              <w:rPr>
+                <w:sz w:val="20"/>
+                <w:szCs w:val="20"/>
+              </w:rPr>
+              <w:t>True</w:t>
             </w:r>
           </w:p>
         </w:tc>
         <w:tc>
           <w:tcPr>
             <w:tcW w:w="1622" w:type="dxa"/>
+            <w:vAlign w:val="center"/>
           </w:tcPr>
           <w:p>
             <w:pPr>
@@ -3160,6 +3321,7 @@
         <w:tc>
           <w:tcPr>
             <w:tcW w:w="1049" w:type="dxa"/>
+            <w:vAlign w:val="center"/>
           </w:tcPr>
           <w:p>
             <w:pPr>
@@ -3337,26 +3499,28 @@
         <w:tc>
           <w:tcPr>
             <w:tcW w:w="1636" w:type="dxa"/>
-          </w:tcPr>
-          <w:p>
-            <w:pPr>
-              <w:rPr>
-                <w:sz w:val="20"/>
-                <w:szCs w:val="20"/>
-              </w:rPr>
-            </w:pPr>
-            <w:r>
-              <w:rPr>
-                <w:sz w:val="20"/>
-                <w:szCs w:val="20"/>
-              </w:rPr>
-              <w:t>false</w:t>
+            <w:vAlign w:val="center"/>
+          </w:tcPr>
+          <w:p>
+            <w:pPr>
+              <w:rPr>
+                <w:sz w:val="20"/>
+                <w:szCs w:val="20"/>
+              </w:rPr>
+            </w:pPr>
+            <w:r>
+              <w:rPr>
+                <w:sz w:val="20"/>
+                <w:szCs w:val="20"/>
+              </w:rPr>
+              <w:t>False</w:t>
             </w:r>
           </w:p>
         </w:tc>
         <w:tc>
           <w:tcPr>
             <w:tcW w:w="1622" w:type="dxa"/>
+            <w:vAlign w:val="center"/>
           </w:tcPr>
           <w:p>
             <w:pPr>
@@ -3377,6 +3541,7 @@
         <w:tc>
           <w:tcPr>
             <w:tcW w:w="1049" w:type="dxa"/>
+            <w:vAlign w:val="center"/>
           </w:tcPr>
           <w:p>
             <w:pPr>
@@ -3540,26 +3705,28 @@
         <w:tc>
           <w:tcPr>
             <w:tcW w:w="1636" w:type="dxa"/>
-          </w:tcPr>
-          <w:p>
-            <w:pPr>
-              <w:rPr>
-                <w:sz w:val="20"/>
-                <w:szCs w:val="20"/>
-              </w:rPr>
-            </w:pPr>
-            <w:r>
-              <w:rPr>
-                <w:sz w:val="20"/>
-                <w:szCs w:val="20"/>
-              </w:rPr>
-              <w:t>false</w:t>
+            <w:vAlign w:val="center"/>
+          </w:tcPr>
+          <w:p>
+            <w:pPr>
+              <w:rPr>
+                <w:sz w:val="20"/>
+                <w:szCs w:val="20"/>
+              </w:rPr>
+            </w:pPr>
+            <w:r>
+              <w:rPr>
+                <w:sz w:val="20"/>
+                <w:szCs w:val="20"/>
+              </w:rPr>
+              <w:t>False</w:t>
             </w:r>
           </w:p>
         </w:tc>
         <w:tc>
           <w:tcPr>
             <w:tcW w:w="1622" w:type="dxa"/>
+            <w:vAlign w:val="center"/>
           </w:tcPr>
           <w:p>
             <w:pPr>
@@ -3580,6 +3747,7 @@
         <w:tc>
           <w:tcPr>
             <w:tcW w:w="1049" w:type="dxa"/>
+            <w:vAlign w:val="center"/>
           </w:tcPr>
           <w:p>
             <w:pPr>
@@ -3669,6 +3837,7 @@
         <w:tc>
           <w:tcPr>
             <w:tcW w:w="1636" w:type="dxa"/>
+            <w:vAlign w:val="center"/>
           </w:tcPr>
           <w:p>
             <w:pPr>
@@ -3689,6 +3858,7 @@
         <w:tc>
           <w:tcPr>
             <w:tcW w:w="1622" w:type="dxa"/>
+            <w:vAlign w:val="center"/>
           </w:tcPr>
           <w:p>
             <w:pPr>
@@ -3709,6 +3879,7 @@
         <w:tc>
           <w:tcPr>
             <w:tcW w:w="1049" w:type="dxa"/>
+            <w:vAlign w:val="center"/>
           </w:tcPr>
           <w:p>
             <w:pPr>
@@ -3798,6 +3969,7 @@
         <w:tc>
           <w:tcPr>
             <w:tcW w:w="1636" w:type="dxa"/>
+            <w:vAlign w:val="center"/>
           </w:tcPr>
           <w:p>
             <w:pPr>
@@ -3818,6 +3990,7 @@
         <w:tc>
           <w:tcPr>
             <w:tcW w:w="1622" w:type="dxa"/>
+            <w:vAlign w:val="center"/>
           </w:tcPr>
           <w:p>
             <w:pPr>
@@ -3838,6 +4011,7 @@
         <w:tc>
           <w:tcPr>
             <w:tcW w:w="1049" w:type="dxa"/>
+            <w:vAlign w:val="center"/>
           </w:tcPr>
           <w:p>
             <w:pPr>
@@ -3864,6 +4038,60 @@
           <w:szCs w:val="20"/>
         </w:rPr>
       </w:pPr>
+    </w:p>
+    <w:p>
+      <w:pPr>
+        <w:rPr>
+          <w:sz w:val="20"/>
+          <w:szCs w:val="20"/>
+        </w:rPr>
+      </w:pPr>
+      <w:r>
+        <w:rPr>
+          <w:noProof/>
+        </w:rPr>
+        <mc:AlternateContent>
+          <mc:Choice Requires="wpi">
+            <w:drawing>
+              <wp:anchor distT="0" distB="0" distL="114300" distR="114300" simplePos="0" relativeHeight="251670528" behindDoc="0" locked="0" layoutInCell="1" allowOverlap="1" wp14:anchorId="2C98EF68" wp14:editId="61767ADC">
+                <wp:simplePos x="0" y="0"/>
+                <wp:positionH relativeFrom="margin">
+                  <wp:posOffset>30684</wp:posOffset>
+                </wp:positionH>
+                <wp:positionV relativeFrom="paragraph">
+                  <wp:posOffset>216070</wp:posOffset>
+                </wp:positionV>
+                <wp:extent cx="1117565" cy="434520"/>
+                <wp:effectExtent l="57150" t="38100" r="45085" b="41910"/>
+                <wp:wrapNone/>
+                <wp:docPr id="878607786" name="Freihand 10"/>
+                <wp:cNvGraphicFramePr/>
+                <a:graphic xmlns:a="http://schemas.openxmlformats.org/drawingml/2006/main">
+                  <a:graphicData uri="http://schemas.microsoft.com/office/word/2010/wordprocessingInk">
+                    <w14:contentPart bwMode="auto" r:id="rId9">
+                      <w14:nvContentPartPr>
+                        <w14:cNvContentPartPr/>
+                      </w14:nvContentPartPr>
+                      <w14:xfrm>
+                        <a:off x="0" y="0"/>
+                        <a:ext cx="1117565" cy="434520"/>
+                      </w14:xfrm>
+                    </w14:contentPart>
+                  </a:graphicData>
+                </a:graphic>
+              </wp:anchor>
+            </w:drawing>
+          </mc:Choice>
+          <mc:Fallback>
+            <w:pict>
+              <v:shape w14:anchorId="100329EA" id="Freihand 10" o:spid="_x0000_s1026" type="#_x0000_t75" style="position:absolute;margin-left:1.7pt;margin-top:16.5pt;width:89.25pt;height:35.2pt;z-index:251670528;visibility:visible;mso-wrap-style:square;mso-wrap-distance-left:9pt;mso-wrap-distance-top:0;mso-wrap-distance-right:9pt;mso-wrap-distance-bottom:0;mso-position-horizontal:absolute;mso-position-horizontal-relative:margin;mso-position-vertical:absolute;mso-position-vertical-relative:text" o:gfxdata="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">
+                <v:imagedata r:id="rId8" o:title=""/>
+                <w10:wrap anchorx="margin"/>
+              </v:shape>
+            </w:pict>
+          </mc:Fallback>
+        </mc:AlternateContent>
+      </w:r>
       <w:r>
         <w:rPr>
           <w:sz w:val="20"/>
@@ -3885,27 +4113,47 @@
         </w:rPr>
         <w:tab/>
       </w:r>
-    </w:p>
-    <w:p>
-      <w:pPr>
-        <w:rPr>
-          <w:sz w:val="20"/>
-          <w:szCs w:val="20"/>
-        </w:rPr>
-      </w:pPr>
       <w:r>
         <w:rPr>
           <w:sz w:val="20"/>
           <w:szCs w:val="20"/>
         </w:rPr>
-        <w:t>Datum</w:t>
+        <w:tab/>
       </w:r>
       <w:r>
         <w:rPr>
           <w:sz w:val="20"/>
           <w:szCs w:val="20"/>
         </w:rPr>
-        <w:t>: 23.10.24</w:t>
+        <w:tab/>
+      </w:r>
+      <w:r>
+        <w:rPr>
+          <w:sz w:val="20"/>
+          <w:szCs w:val="20"/>
+        </w:rPr>
+        <w:tab/>
+      </w:r>
+      <w:r>
+        <w:rPr>
+          <w:sz w:val="20"/>
+          <w:szCs w:val="20"/>
+        </w:rPr>
+        <w:tab/>
+      </w:r>
+      <w:r>
+        <w:rPr>
+          <w:sz w:val="20"/>
+          <w:szCs w:val="20"/>
+        </w:rPr>
+        <w:t>Datum:</w:t>
+      </w:r>
+      <w:r>
+        <w:rPr>
+          <w:sz w:val="20"/>
+          <w:szCs w:val="20"/>
+        </w:rPr>
+        <w:t xml:space="preserve"> 23.10.2024 </w:t>
       </w:r>
     </w:p>
     <w:p>
@@ -4151,6 +4399,7 @@
         <w:tc>
           <w:tcPr>
             <w:tcW w:w="1714" w:type="dxa"/>
+            <w:vAlign w:val="center"/>
           </w:tcPr>
           <w:p>
             <w:pPr>
@@ -4164,6 +4413,7 @@
         <w:tc>
           <w:tcPr>
             <w:tcW w:w="1049" w:type="dxa"/>
+            <w:vAlign w:val="center"/>
           </w:tcPr>
           <w:p>
             <w:pPr>
@@ -4268,6 +4518,7 @@
         <w:tc>
           <w:tcPr>
             <w:tcW w:w="1714" w:type="dxa"/>
+            <w:vAlign w:val="center"/>
           </w:tcPr>
           <w:p>
             <w:pPr>
@@ -4281,6 +4532,7 @@
         <w:tc>
           <w:tcPr>
             <w:tcW w:w="1049" w:type="dxa"/>
+            <w:vAlign w:val="center"/>
           </w:tcPr>
           <w:p>
             <w:pPr>
@@ -4392,6 +4644,7 @@
         <w:tc>
           <w:tcPr>
             <w:tcW w:w="1714" w:type="dxa"/>
+            <w:vAlign w:val="center"/>
           </w:tcPr>
           <w:p>
             <w:pPr>
@@ -4405,6 +4658,7 @@
         <w:tc>
           <w:tcPr>
             <w:tcW w:w="1049" w:type="dxa"/>
+            <w:vAlign w:val="center"/>
           </w:tcPr>
           <w:p>
             <w:pPr>
@@ -4516,6 +4770,7 @@
         <w:tc>
           <w:tcPr>
             <w:tcW w:w="1714" w:type="dxa"/>
+            <w:vAlign w:val="center"/>
           </w:tcPr>
           <w:p>
             <w:pPr>
@@ -4529,6 +4784,7 @@
         <w:tc>
           <w:tcPr>
             <w:tcW w:w="1049" w:type="dxa"/>
+            <w:vAlign w:val="center"/>
           </w:tcPr>
           <w:p>
             <w:pPr>
@@ -4640,6 +4896,7 @@
         <w:tc>
           <w:tcPr>
             <w:tcW w:w="1714" w:type="dxa"/>
+            <w:vAlign w:val="center"/>
           </w:tcPr>
           <w:p>
             <w:pPr>
@@ -4653,6 +4910,7 @@
         <w:tc>
           <w:tcPr>
             <w:tcW w:w="1049" w:type="dxa"/>
+            <w:vAlign w:val="center"/>
           </w:tcPr>
           <w:p>
             <w:pPr>
@@ -4764,6 +5022,7 @@
         <w:tc>
           <w:tcPr>
             <w:tcW w:w="1714" w:type="dxa"/>
+            <w:vAlign w:val="center"/>
           </w:tcPr>
           <w:p>
             <w:pPr>
@@ -4777,6 +5036,7 @@
         <w:tc>
           <w:tcPr>
             <w:tcW w:w="1049" w:type="dxa"/>
+            <w:vAlign w:val="center"/>
           </w:tcPr>
           <w:p>
             <w:pPr>
@@ -4866,6 +5126,7 @@
         <w:tc>
           <w:tcPr>
             <w:tcW w:w="1714" w:type="dxa"/>
+            <w:vAlign w:val="center"/>
           </w:tcPr>
           <w:p>
             <w:pPr>
@@ -4879,6 +5140,7 @@
         <w:tc>
           <w:tcPr>
             <w:tcW w:w="1049" w:type="dxa"/>
+            <w:vAlign w:val="center"/>
           </w:tcPr>
           <w:p>
             <w:pPr>
@@ -4975,6 +5237,7 @@
         <w:tc>
           <w:tcPr>
             <w:tcW w:w="1714" w:type="dxa"/>
+            <w:vAlign w:val="center"/>
           </w:tcPr>
           <w:p>
             <w:pPr>
@@ -4988,6 +5251,7 @@
         <w:tc>
           <w:tcPr>
             <w:tcW w:w="1049" w:type="dxa"/>
+            <w:vAlign w:val="center"/>
           </w:tcPr>
           <w:p>
             <w:pPr>
@@ -5092,6 +5356,7 @@
         <w:tc>
           <w:tcPr>
             <w:tcW w:w="1714" w:type="dxa"/>
+            <w:vAlign w:val="center"/>
           </w:tcPr>
           <w:p>
             <w:pPr>
@@ -5105,6 +5370,7 @@
         <w:tc>
           <w:tcPr>
             <w:tcW w:w="1049" w:type="dxa"/>
+            <w:vAlign w:val="center"/>
           </w:tcPr>
           <w:p>
             <w:pPr>
@@ -5202,6 +5468,7 @@
         <w:tc>
           <w:tcPr>
             <w:tcW w:w="1714" w:type="dxa"/>
+            <w:vAlign w:val="center"/>
           </w:tcPr>
           <w:p>
             <w:pPr>
@@ -5215,6 +5482,7 @@
         <w:tc>
           <w:tcPr>
             <w:tcW w:w="1049" w:type="dxa"/>
+            <w:vAlign w:val="center"/>
           </w:tcPr>
           <w:p>
             <w:pPr>
@@ -5326,6 +5594,7 @@
         <w:tc>
           <w:tcPr>
             <w:tcW w:w="1714" w:type="dxa"/>
+            <w:vAlign w:val="center"/>
           </w:tcPr>
           <w:p>
             <w:pPr>
@@ -5339,6 +5608,7 @@
         <w:tc>
           <w:tcPr>
             <w:tcW w:w="1049" w:type="dxa"/>
+            <w:vAlign w:val="center"/>
           </w:tcPr>
           <w:p>
             <w:pPr>
@@ -5443,6 +5713,7 @@
         <w:tc>
           <w:tcPr>
             <w:tcW w:w="1714" w:type="dxa"/>
+            <w:vAlign w:val="center"/>
           </w:tcPr>
           <w:p>
             <w:pPr>
@@ -5456,6 +5727,7 @@
         <w:tc>
           <w:tcPr>
             <w:tcW w:w="1049" w:type="dxa"/>
+            <w:vAlign w:val="center"/>
           </w:tcPr>
           <w:p>
             <w:pPr>
@@ -5538,6 +5810,7 @@
         <w:tc>
           <w:tcPr>
             <w:tcW w:w="1714" w:type="dxa"/>
+            <w:vAlign w:val="center"/>
           </w:tcPr>
           <w:p>
             <w:pPr>
@@ -5551,6 +5824,7 @@
         <w:tc>
           <w:tcPr>
             <w:tcW w:w="1049" w:type="dxa"/>
+            <w:vAlign w:val="center"/>
           </w:tcPr>
           <w:p>
             <w:pPr>
@@ -5577,6 +5851,60 @@
           <w:szCs w:val="20"/>
         </w:rPr>
       </w:pPr>
+    </w:p>
+    <w:p>
+      <w:pPr>
+        <w:rPr>
+          <w:sz w:val="20"/>
+          <w:szCs w:val="20"/>
+        </w:rPr>
+      </w:pPr>
+      <w:r>
+        <w:rPr>
+          <w:noProof/>
+        </w:rPr>
+        <mc:AlternateContent>
+          <mc:Choice Requires="wpi">
+            <w:drawing>
+              <wp:anchor distT="0" distB="0" distL="114300" distR="114300" simplePos="0" relativeHeight="251672576" behindDoc="0" locked="0" layoutInCell="1" allowOverlap="1" wp14:anchorId="17B7BAB4" wp14:editId="77565D51">
+                <wp:simplePos x="0" y="0"/>
+                <wp:positionH relativeFrom="margin">
+                  <wp:posOffset>12274</wp:posOffset>
+                </wp:positionH>
+                <wp:positionV relativeFrom="paragraph">
+                  <wp:posOffset>209934</wp:posOffset>
+                </wp:positionV>
+                <wp:extent cx="1117565" cy="434520"/>
+                <wp:effectExtent l="57150" t="38100" r="45085" b="41910"/>
+                <wp:wrapNone/>
+                <wp:docPr id="996876527" name="Freihand 10"/>
+                <wp:cNvGraphicFramePr/>
+                <a:graphic xmlns:a="http://schemas.openxmlformats.org/drawingml/2006/main">
+                  <a:graphicData uri="http://schemas.microsoft.com/office/word/2010/wordprocessingInk">
+                    <w14:contentPart bwMode="auto" r:id="rId10">
+                      <w14:nvContentPartPr>
+                        <w14:cNvContentPartPr/>
+                      </w14:nvContentPartPr>
+                      <w14:xfrm>
+                        <a:off x="0" y="0"/>
+                        <a:ext cx="1117565" cy="434520"/>
+                      </w14:xfrm>
+                    </w14:contentPart>
+                  </a:graphicData>
+                </a:graphic>
+              </wp:anchor>
+            </w:drawing>
+          </mc:Choice>
+          <mc:Fallback>
+            <w:pict>
+              <v:shape w14:anchorId="5862073F" id="Freihand 10" o:spid="_x0000_s1026" type="#_x0000_t75" style="position:absolute;margin-left:.25pt;margin-top:16.05pt;width:89.25pt;height:35.2pt;z-index:251672576;visibility:visible;mso-wrap-style:square;mso-wrap-distance-left:9pt;mso-wrap-distance-top:0;mso-wrap-distance-right:9pt;mso-wrap-distance-bottom:0;mso-position-horizontal:absolute;mso-position-horizontal-relative:margin;mso-position-vertical:absolute;mso-position-vertical-relative:text" o:gfxdata="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">
+                <v:imagedata r:id="rId8" o:title=""/>
+                <w10:wrap anchorx="margin"/>
+              </v:shape>
+            </w:pict>
+          </mc:Fallback>
+        </mc:AlternateContent>
+      </w:r>
       <w:r>
         <w:rPr>
           <w:sz w:val="20"/>
@@ -5591,31 +5919,58 @@
         </w:rPr>
         <w:t xml:space="preserve"> Chiara Bär</w:t>
       </w:r>
-    </w:p>
-    <w:p>
-      <w:pPr>
-        <w:rPr>
-          <w:sz w:val="20"/>
-          <w:szCs w:val="20"/>
-        </w:rPr>
-      </w:pPr>
       <w:r>
         <w:rPr>
           <w:sz w:val="20"/>
           <w:szCs w:val="20"/>
         </w:rPr>
-        <w:t>Datum</w:t>
+        <w:tab/>
       </w:r>
       <w:r>
         <w:rPr>
           <w:sz w:val="20"/>
           <w:szCs w:val="20"/>
         </w:rPr>
-        <w:t>: 23.10.24</w:t>
+        <w:tab/>
+      </w:r>
+      <w:r>
+        <w:rPr>
+          <w:sz w:val="20"/>
+          <w:szCs w:val="20"/>
+        </w:rPr>
+        <w:tab/>
+      </w:r>
+      <w:r>
+        <w:rPr>
+          <w:sz w:val="20"/>
+          <w:szCs w:val="20"/>
+        </w:rPr>
+        <w:tab/>
+      </w:r>
+      <w:r>
+        <w:rPr>
+          <w:sz w:val="20"/>
+          <w:szCs w:val="20"/>
+        </w:rPr>
+        <w:tab/>
+      </w:r>
+      <w:r>
+        <w:rPr>
+          <w:sz w:val="20"/>
+          <w:szCs w:val="20"/>
+        </w:rPr>
+        <w:t>Datum:</w:t>
+      </w:r>
+      <w:r>
+        <w:rPr>
+          <w:sz w:val="20"/>
+          <w:szCs w:val="20"/>
+        </w:rPr>
+        <w:t xml:space="preserve"> 23.10.2024 </w:t>
       </w:r>
     </w:p>
     <w:sectPr>
-      <w:headerReference w:type="default" r:id="rId7"/>
+      <w:headerReference w:type="default" r:id="rId11"/>
       <w:pgSz w:w="11906" w:h="16838"/>
       <w:pgMar w:top="1417" w:right="1417" w:bottom="1134" w:left="1417" w:header="708" w:footer="708" w:gutter="0"/>
       <w:cols w:space="708"/>
@@ -6257,6 +6612,7 @@
   <w:style w:type="paragraph" w:default="1" w:styleId="Standard">
     <w:name w:val="Normal"/>
     <w:qFormat/>
+    <w:rsid w:val="00C2372C"/>
   </w:style>
   <w:style w:type="paragraph" w:styleId="berschrift1">
     <w:name w:val="heading 1"/>
@@ -6840,6 +7196,129 @@
 </w:styles>
 </file>
 
+<file path=word/ink/ink1.xml><?xml version="1.0" encoding="utf-8"?>
+<inkml:ink xmlns:inkml="http://www.w3.org/2003/InkML">
+  <inkml:definitions>
+    <inkml:context xml:id="ctx0">
+      <inkml:inkSource xml:id="inkSrc0">
+        <inkml:traceFormat>
+          <inkml:channel name="X" type="integer" min="-2.14748E9" max="2.14748E9" units="cm"/>
+          <inkml:channel name="Y" type="integer" min="-2.14748E9" max="2.14748E9" units="cm"/>
+          <inkml:channel name="F" type="integer" max="32767" units="dev"/>
+        </inkml:traceFormat>
+        <inkml:channelProperties>
+          <inkml:channelProperty channel="X" name="resolution" value="1000" units="1/cm"/>
+          <inkml:channelProperty channel="Y" name="resolution" value="1000" units="1/cm"/>
+          <inkml:channelProperty channel="F" name="resolution" value="0" units="1/dev"/>
+        </inkml:channelProperties>
+      </inkml:inkSource>
+      <inkml:timestamp xml:id="ts0" timeString="2024-10-23T12:13:24.640"/>
+    </inkml:context>
+    <inkml:brush xml:id="br0">
+      <inkml:brushProperty name="width" value="0.0515" units="cm"/>
+      <inkml:brushProperty name="height" value="0.0515" units="cm"/>
+    </inkml:brush>
+    <inkml:brush xml:id="br1">
+      <inkml:brushProperty name="width" value="0.035" units="cm"/>
+      <inkml:brushProperty name="height" value="0.035" units="cm"/>
+    </inkml:brush>
+  </inkml:definitions>
+  <inkml:trace contextRef="#ctx0" brushRef="#br0">445 336 3641,'-1'-5'1116,"0"1"0,1-1 0,0 0 0,-1 0 0,2 0 0,-1 0 0,0 1 0,3-8 0,12-39 3316,-10 39-3751,-1-1 0,4-18 0,-6-5 178,-1 35-831,-1-1 0,0 1 0,0 0 0,0 0 0,0-1 0,0 1 0,-1 0 0,1 0 0,0 0-1,0 0 1,-1-1 0,1 1 0,-1 0 0,1 0 0,-1 0 0,0 0 0,1 0 0,-1 0 0,0 0 0,1 0 0,-1 0 0,0 1 0,0-1 0,0 0 0,0 0 0,-1 0 0,0 1-24,1 0 1,0 0-1,0 0 1,0 1-1,0-1 1,0 0-1,0 1 1,0-1-1,0 1 1,0-1-1,0 1 1,0-1-1,0 1 1,0 0-1,0 0 1,0-1-1,1 1 1,-1 0-1,0 0 1,0 0-1,1 0 1,-1 0-1,1 0 1,-1 1-1,-3 2 0,-179 256-48,175-247 46,-108 168 38,87-131-72,-38 93-1,64-137 26,-6 17-74,-10 41 0,17-59 62,1 1 0,0-1 0,0 0 0,1 0 0,0 1 0,0-1 0,0 0 0,0 1 0,1-1 0,0 0 1,0 0-1,0 1 0,1-1 0,2 7 0,-3-11 13,0 1 0,1-1-1,-1 1 1,0-1 0,0 1 0,1-1 0,-1 0 0,1 0-1,-1 1 1,1-1 0,-1 0 0,1 0 0,0-1 0,0 1 0,-1 0-1,1-1 1,3 2 0,-1-2-47,0 1-1,1-1 1,-1 0 0,1 0 0,-1 0-1,1 0 1,4-2 0,7-1-374,0-2-1,-1 0 1,16-8 0,32-16-445</inkml:trace>
+  <inkml:trace contextRef="#ctx0" brushRef="#br1" timeOffset="1942.14">768 204 2577,'-198'359'3671,"170"-306"-3362,-84 183 445,95-198-607,9-14 30,8-21 43,5-16-48,14-38 120,-2 2 764,39-74 0,-48 108-754,1 0 0,1 1-1,0 0 1,1 1-1,0 0 1,1 0-1,1 2 1,26-21-1,-29 25-146,0 0-1,0 1 1,0 0-1,1 1 1,0 0-1,0 0 1,0 1-1,1 1 0,11-2 1,-21 4-139,-1 1 0,1 1-1,-1-1 1,0 0 0,1 0 0,-1 0 0,1 1 0,-1-1 0,0 1 0,1-1 0,-1 1 0,0 0-1,0-1 1,1 1 0,-1 0 0,0 0 0,0 0 0,0 0 0,0 0 0,0 0 0,0 0-1,0 0 1,-1 0 0,1 0 0,0 0 0,0 1 0,-1-1 0,1 0 0,-1 1 0,1-1-1,-1 0 1,0 1 0,1-1 0,-1 0 0,0 3 0,1 3 64,-1-1 0,0 1 0,0-1 0,-1 1 0,0-1 0,-2 12 0,-8 12 178,-2-1 0,0 0 1,-27 42-1,-4 9-112,43-77-240,-1 0 0,1 0-1,0 1 1,0-1 0,0 0 0,0 0 0,0 1-1,1-1 1,-1 1 0,1 5 0,4 4-364</inkml:trace>
+  <inkml:trace contextRef="#ctx0" brushRef="#br1" timeOffset="2338.33">906 742 4057,'-29'75'3737,"18"-45"-2025,5-9-1392</inkml:trace>
+  <inkml:trace contextRef="#ctx0" brushRef="#br1" timeOffset="2339.33">997 335 11218,'-9'1'953,"6"5"-161,2-1-3481,5-2 1649</inkml:trace>
+  <inkml:trace contextRef="#ctx0" brushRef="#br1" timeOffset="2751.65">1243 569 15707,'-10'-15'1889,"7"-4"703,0 1-719,-3 8-697,0 1-464,-6 14-264,2 13-176,-12 19-216,-6 5-16,-9 13-8,-6-1-16,-25 44-304,52-63-120,4-6-168,10-9-544,14-15-505,61-44-8449,-18 4 6738</inkml:trace>
+  <inkml:trace contextRef="#ctx0" brushRef="#br1" timeOffset="2752.65">1372 436 1904,'10'-7'424,"-9"25"305,-3 10-113,-11 21 352,-4 2 160,-3 3 217,-2-1 103,0-11-432,4-4-296,10-16-3336,14-9 1992</inkml:trace>
+  <inkml:trace contextRef="#ctx0" brushRef="#br1" timeOffset="3129.58">1549 605 6729,'-24'50'2004,"-53"106"4390,20-59-4969,77-146-245,-1 4-466,31-64 383,-42 94-996,0 1 1,1 0-1,1 1 1,0 0 0,13-13-1,-18 21-101,0 1 0,0 0 0,1 0 0,-1 0 0,1 1-1,0 0 1,0 0 0,12-3 0,11-2-59</inkml:trace>
+  <inkml:trace contextRef="#ctx0" brushRef="#br1" timeOffset="3493.4">1936 463 16235,'0'-1'431,"-1"0"0,1-1 0,-1 1 0,1 0 0,-1 0 0,0 0 0,1 0 0,-1-1 0,0 1 0,0 0 0,0 0 0,0 1-1,0-1 1,0 0 0,0 0 0,-1 0 0,0 0 0,0 1-356,1 0-1,-1 0 1,1 1-1,0-1 1,-1 0 0,1 1-1,-1-1 1,1 1-1,0-1 1,-1 1 0,1 0-1,0-1 1,0 1-1,0 0 1,-1 0 0,1 0-1,-1 1 1,-18 17 155,0 1-1,-27 34 1,5-5-148,8-14-54,22-25-21,1 1 0,0 0 0,1 1 0,0 0 0,1 1 0,0 0 0,-8 17 0,17-29-10,-1 0 1,1 0-1,0 0 1,-1 0-1,1 0 0,0 0 1,0 0-1,0 0 1,-1 0-1,1 0 1,0 0-1,0 0 1,0 0-1,1 0 1,-1 0-1,0 0 1,1 1-1,-1-1-1,0-1-1,1 1 0,-1-1 0,0 0 1,1 1-1,-1-1 0,1 0 1,-1 0-1,1 1 0,-1-1 1,1 0-1,-1 0 0,0 0 1,1 1-1,-1-1 0,1 0 0,-1 0 1,1 0-1,-1 0 0,1 0 1,-1 0-1,1 0 0,-1 0 1,2 0-1,2-1-37,0 0-1,0-1 1,0 1 0,0 0-1,0-1 1,0 0 0,4-3-1,6-5-140,0 0 1,-1 0-1,-1-2 0,0 0 0,0 0 1,13-18-1,51-90-588,-39 58 525,-24 43 166,-13 19 78,0 0 1,0 0-1,1 0 1,-1 1-1,0-1 1,0 0-1,0 0 1,0 0 0,0 0-1,0 0 1,0 0-1,0 0 1,0 1-1,0-1 1,0 0-1,0 0 1,0 0-1,0 0 1,0 0 0,1 0-1,-1 0 1,0 0-1,0 0 1,0 0-1,0 0 1,0 0-1,0 0 1,0 1-1,1-1 1,-1 0-1,0 0 1,0 0 0,0 0-1,0 0 1,0 0-1,0 0 1,0 0-1,1 0 1,-1 0-1,0 0 1,0 0-1,0-1 1,0 1 0,0 0-1,0 0 1,0 0-1,1 0 1,-1 0-1,0 0 1,0 0-1,0 0 1,0 0-1,0 0 1,0 0 0,0 0-1,0-1 1,0 1-1,1 0 1,-1 0-1,0 0 1,0 0-1,0 0 1,-2 12-33,-11 28 57,-3-1-1,-20 40 1,-23 56 228,58-132-274,-6 25-109,7-27 50,0-1-1,0 1 1,0 0-1,-1-1 1,1 1 0,0-1-1,0 1 1,0 0-1,0-1 1,1 1-1,-1-1 1,0 1 0,0 0-1,0-1 1,0 1-1,1-1 1,-1 1-1,0-1 1,1 1 0,-1-1-1,0 1 1,1-1-1,-1 1 1,0-1-1,1 1 1,-1-1 0,1 0-1,-1 1 1,1-1-1,-1 1 1,1-1-1,-1 0 1,1 0-1,-1 1 1,1-1 0,0 0-1,-1 0 1,1 0-1,-1 0 1,1 0-1,0 0 1,0 0 0,23-5-1504</inkml:trace>
+  <inkml:trace contextRef="#ctx0" brushRef="#br1" timeOffset="3916.5">2125 272 11995,'-29'52'2336,"-8"19"961,-3 8-865,-5 4-1015,3-2-385,9-11-536,6-11-400,20-21-2481,9-14 1673</inkml:trace>
+  <inkml:trace contextRef="#ctx0" brushRef="#br1" timeOffset="4302.17">1464 256 11418,'-1'0'141,"0"0"-1,-1-1 0,1 1 0,0 0 0,0-1 0,-1 1 0,1-1 0,0 1 0,0-1 1,0 1-1,0-1 0,0 0 0,0 1 0,0-1 0,0 0 0,0 0 0,0 0 0,0 0 1,0 0-1,1 0 0,-2-2 0,2 1 16,0 1 1,0-1 0,0 1-1,0-1 1,1 0-1,-1 1 1,1-1 0,-1 1-1,1 0 1,-1-1-1,1 1 1,0-1-1,0 1 1,0 0 0,0 0-1,0-1 1,0 1-1,0 0 1,0 0 0,3-2-1,10-8 185,1 1 0,0 0-1,1 1 1,1 0 0,27-10-1,-33 15-231,58-23 340,0 3 1,1 3-1,1 3 1,105-12-1,-70 20-70,0 4-1,153 11 0,-233-3-314,1 2 0,-1 0 0,0 2 0,0 1 0,-1 1 1,0 1-1,0 1 0,27 16 0,-50-25-51,0 0 0,0 0 0,0 0 0,0 1 0,-1-1 0,1 1 0,0-1 0,-1 1 1,1 0-1,-1 0 0,2 1 0,-3-2-7,0 0 0,0-1 0,0 1 0,0-1 0,0 1 0,0-1 1,0 1-1,0 0 0,0-1 0,0 1 0,0-1 0,0 1 0,0 0 1,-1-1-1,1 1 0,0-1 0,0 1 0,-1-1 0,1 1 0,0-1 1,-1 1-1,1-1 0,0 1 0,-1-1 0,0 1 0,-8 7 74,-1 0 0,0 0 1,0-1-1,0-1 0,-1 1 0,0-2 0,-1 0 0,1 0 1,-17 4-1,-130 31 256,-819 162 502,569-123-557,379-73-265,-839 148 558,792-145-650,64-10-82,22-3 80,36-8-47,178-33-65,270-18 0,232 30 230,-222 40-6,-12 37-61,-260 1-73,-192-36 60,-1 3 0,44 18 1,-77-27 33,1 0 0,-1 1 0,0 0 0,0 0 0,0 0-1,0 1 1,-1 0 0,1 0 0,4 6 0,-9-9 7,0 0 0,0-1-1,0 1 1,0 0 0,0 0-1,0-1 1,-1 1 0,1 0-1,0 0 1,-1 0 0,0 0-1,0 0 1,1 0 0,-1 0-1,0 0 1,0-1 0,-1 1-1,1 0 1,0 0 0,-1 0-1,1 0 1,-1 0 0,1 0-1,-1 0 1,0-1 0,0 1-1,0 0 1,0-1 0,0 1-1,0 0 1,-1-1 0,1 0-1,0 1 1,-3 1 0,-11 8 51,0-1 0,-1 0 0,0-1 0,-32 12 0,-126 44 424,-80 9 124,-503 86 553,-6-89-719,564-74-491,159 1-114,-65-12 0,96 12 3,0-1 1,0 0-1,0 0 0,0-1 0,1 0 0,-10-6 1,16 9 31,0 0 1,1 0 0,-1 0-1,1 0 1,-1 0-1,1-1 1,-1 1 0,1 0-1,0-1 1,-1 0-1,1 1 1,0-1-1,0 1 1,0-1 0,1 0-1,-1 0 1,0 0-1,1 0 1,-1 1 0,1-1-1,-1 0 1,1 0-1,0 0 1,0 0 0,0 0-1,0 0 1,0 0-1,0 0 1,1 0 0,0-3-1,4-3-245,0-1 1,1 1-1,0 0 0,0 1 0,0 0 0,12-10 0</inkml:trace>
+  <inkml:trace contextRef="#ctx0" brushRef="#br1" timeOffset="4674.9">2920 1071 29886,'19'-15'16,"-7"1"-88,11-7 40</inkml:trace>
+</inkml:ink>
+</file>
+
+<file path=word/ink/ink2.xml><?xml version="1.0" encoding="utf-8"?>
+<inkml:ink xmlns:inkml="http://www.w3.org/2003/InkML">
+  <inkml:definitions>
+    <inkml:context xml:id="ctx0">
+      <inkml:inkSource xml:id="inkSrc0">
+        <inkml:traceFormat>
+          <inkml:channel name="X" type="integer" min="-2.14748E9" max="2.14748E9" units="cm"/>
+          <inkml:channel name="Y" type="integer" min="-2.14748E9" max="2.14748E9" units="cm"/>
+          <inkml:channel name="F" type="integer" max="32767" units="dev"/>
+        </inkml:traceFormat>
+        <inkml:channelProperties>
+          <inkml:channelProperty channel="X" name="resolution" value="1000" units="1/cm"/>
+          <inkml:channelProperty channel="Y" name="resolution" value="1000" units="1/cm"/>
+          <inkml:channelProperty channel="F" name="resolution" value="0" units="1/dev"/>
+        </inkml:channelProperties>
+      </inkml:inkSource>
+      <inkml:timestamp xml:id="ts0" timeString="2024-10-23T12:13:55.148"/>
+    </inkml:context>
+    <inkml:brush xml:id="br0">
+      <inkml:brushProperty name="width" value="0.0515" units="cm"/>
+      <inkml:brushProperty name="height" value="0.0515" units="cm"/>
+    </inkml:brush>
+    <inkml:brush xml:id="br1">
+      <inkml:brushProperty name="width" value="0.035" units="cm"/>
+      <inkml:brushProperty name="height" value="0.035" units="cm"/>
+    </inkml:brush>
+  </inkml:definitions>
+  <inkml:trace contextRef="#ctx0" brushRef="#br0">445 336 3641,'-1'-5'1116,"0"1"0,1-1 0,0 0 0,-1 0 0,2 0 0,-1 0 0,0 1 0,3-8 0,12-39 3316,-10 39-3751,-1-1 0,4-18 0,-6-5 178,-1 35-831,-1-1 0,0 1 0,0 0 0,0 0 0,0-1 0,0 1 0,-1 0 0,1 0 0,0 0-1,0 0 1,-1-1 0,1 1 0,-1 0 0,1 0 0,-1 0 0,0 0 0,1 0 0,-1 0 0,0 0 0,1 0 0,-1 0 0,0 1 0,0-1 0,0 0 0,0 0 0,-1 0 0,0 1-24,1 0 1,0 0-1,0 0 1,0 1-1,0-1 1,0 0-1,0 1 1,0-1-1,0 1 1,0-1-1,0 1 1,0-1-1,0 1 1,0 0-1,0 0 1,0-1-1,1 1 1,-1 0-1,0 0 1,0 0-1,1 0 1,-1 0-1,1 0 1,-1 1-1,-3 2 0,-179 256-48,175-247 46,-108 168 38,87-131-72,-38 93-1,64-137 26,-6 17-74,-10 41 0,17-59 62,1 1 0,0-1 0,0 0 0,1 0 0,0 1 0,0-1 0,0 0 0,0 1 0,1-1 0,0 0 1,0 0-1,0 1 0,1-1 0,2 7 0,-3-11 13,0 1 0,1-1-1,-1 1 1,0-1 0,0 1 0,1-1 0,-1 0 0,1 0-1,-1 1 1,1-1 0,-1 0 0,1 0 0,0-1 0,0 1 0,-1 0-1,1-1 1,3 2 0,-1-2-47,0 1-1,1-1 1,-1 0 0,1 0 0,-1 0-1,1 0 1,4-2 0,7-1-374,0-2-1,-1 0 1,16-8 0,32-16-445</inkml:trace>
+  <inkml:trace contextRef="#ctx0" brushRef="#br1" timeOffset="1">768 204 2577,'-198'359'3671,"170"-306"-3362,-84 183 445,95-198-607,9-14 30,8-21 43,5-16-48,14-38 120,-2 2 764,39-74 0,-48 108-754,1 0 0,1 1-1,0 0 1,1 1-1,0 0 1,1 0-1,1 2 1,26-21-1,-29 25-146,0 0-1,0 1 1,0 0-1,1 1 1,0 0-1,0 0 1,0 1-1,1 1 0,11-2 1,-21 4-139,-1 1 0,1 1-1,-1-1 1,0 0 0,1 0 0,-1 0 0,1 1 0,-1-1 0,0 1 0,1-1 0,-1 1 0,0 0-1,0-1 1,1 1 0,-1 0 0,0 0 0,0 0 0,0 0 0,0 0 0,0 0 0,0 0-1,0 0 1,-1 0 0,1 0 0,0 0 0,0 1 0,-1-1 0,1 0 0,-1 1 0,1-1-1,-1 0 1,0 1 0,1-1 0,-1 0 0,0 3 0,1 3 64,-1-1 0,0 1 0,0-1 0,-1 1 0,0-1 0,-2 12 0,-8 12 178,-2-1 0,0 0 1,-27 42-1,-4 9-112,43-77-240,-1 0 0,1 0-1,0 1 1,0-1 0,0 0 0,0 0 0,0 1-1,1-1 1,-1 1 0,1 5 0,4 4-364</inkml:trace>
+  <inkml:trace contextRef="#ctx0" brushRef="#br1" timeOffset="2">906 742 4057,'-29'75'3737,"18"-45"-2025,5-9-1392</inkml:trace>
+  <inkml:trace contextRef="#ctx0" brushRef="#br1" timeOffset="3">997 335 11218,'-9'1'953,"6"5"-161,2-1-3481,5-2 1649</inkml:trace>
+  <inkml:trace contextRef="#ctx0" brushRef="#br1" timeOffset="4">1243 569 15707,'-10'-15'1889,"7"-4"703,0 1-719,-3 8-697,0 1-464,-6 14-264,2 13-176,-12 19-216,-6 5-16,-9 13-8,-6-1-16,-25 44-304,52-63-120,4-6-168,10-9-544,14-15-505,61-44-8449,-18 4 6738</inkml:trace>
+  <inkml:trace contextRef="#ctx0" brushRef="#br1" timeOffset="5">1372 436 1904,'10'-7'424,"-9"25"305,-3 10-113,-11 21 352,-4 2 160,-3 3 217,-2-1 103,0-11-432,4-4-296,10-16-3336,14-9 1992</inkml:trace>
+  <inkml:trace contextRef="#ctx0" brushRef="#br1" timeOffset="6">1549 605 6729,'-24'50'2004,"-53"106"4390,20-59-4969,77-146-245,-1 4-466,31-64 383,-42 94-996,0 1 1,1 0-1,1 1 1,0 0 0,13-13-1,-18 21-101,0 1 0,0 0 0,1 0 0,-1 0 0,1 1-1,0 0 1,0 0 0,12-3 0,11-2-59</inkml:trace>
+  <inkml:trace contextRef="#ctx0" brushRef="#br1" timeOffset="7">1936 463 16235,'0'-1'431,"-1"0"0,1-1 0,-1 1 0,1 0 0,-1 0 0,0 0 0,1 0 0,-1-1 0,0 1 0,0 0 0,0 0 0,0 1-1,0-1 1,0 0 0,0 0 0,-1 0 0,0 0 0,0 1-356,1 0-1,-1 0 1,1 1-1,0-1 1,-1 0 0,1 1-1,-1-1 1,1 1-1,0-1 1,-1 1 0,1 0-1,0-1 1,0 1-1,0 0 1,-1 0 0,1 0-1,-1 1 1,-18 17 155,0 1-1,-27 34 1,5-5-148,8-14-54,22-25-21,1 1 0,0 0 0,1 1 0,0 0 0,1 1 0,0 0 0,-8 17 0,17-29-10,-1 0 1,1 0-1,0 0 1,-1 0-1,1 0 0,0 0 1,0 0-1,0 0 1,-1 0-1,1 0 1,0 0-1,0 0 1,0 0-1,1 0 1,-1 0-1,0 0 1,1 1-1,-1-1-1,0-1-1,1 1 0,-1-1 0,0 0 1,1 1-1,-1-1 0,1 0 1,-1 0-1,1 1 0,-1-1 1,1 0-1,-1 0 0,0 0 1,1 1-1,-1-1 0,1 0 0,-1 0 1,1 0-1,-1 0 0,1 0 1,-1 0-1,1 0 0,-1 0 1,2 0-1,2-1-37,0 0-1,0-1 1,0 1 0,0 0-1,0-1 1,0 0 0,4-3-1,6-5-140,0 0 1,-1 0-1,-1-2 0,0 0 0,0 0 1,13-18-1,51-90-588,-39 58 525,-24 43 166,-13 19 78,0 0 1,0 0-1,1 0 1,-1 1-1,0-1 1,0 0-1,0 0 1,0 0 0,0 0-1,0 0 1,0 0-1,0 0 1,0 1-1,0-1 1,0 0-1,0 0 1,0 0-1,0 0 1,0 0 0,1 0-1,-1 0 1,0 0-1,0 0 1,0 0-1,0 0 1,0 0-1,0 0 1,0 1-1,1-1 1,-1 0-1,0 0 1,0 0 0,0 0-1,0 0 1,0 0-1,0 0 1,0 0-1,1 0 1,-1 0-1,0 0 1,0 0-1,0-1 1,0 1 0,0 0-1,0 0 1,0 0-1,1 0 1,-1 0-1,0 0 1,0 0-1,0 0 1,0 0-1,0 0 1,0 0 0,0 0-1,0-1 1,0 1-1,1 0 1,-1 0-1,0 0 1,0 0-1,0 0 1,-2 12-33,-11 28 57,-3-1-1,-20 40 1,-23 56 228,58-132-274,-6 25-109,7-27 50,0-1-1,0 1 1,0 0-1,-1-1 1,1 1 0,0-1-1,0 1 1,0 0-1,0-1 1,1 1-1,-1-1 1,0 1 0,0 0-1,0-1 1,0 1-1,1-1 1,-1 1-1,0-1 1,1 1 0,-1-1-1,0 1 1,1-1-1,-1 1 1,0-1-1,1 1 1,-1-1 0,1 0-1,-1 1 1,1-1-1,-1 1 1,1-1-1,-1 0 1,1 0-1,-1 1 1,1-1 0,0 0-1,-1 0 1,1 0-1,-1 0 1,1 0-1,0 0 1,0 0 0,23-5-1504</inkml:trace>
+  <inkml:trace contextRef="#ctx0" brushRef="#br1" timeOffset="8">2125 272 11995,'-29'52'2336,"-8"19"961,-3 8-865,-5 4-1015,3-2-385,9-11-536,6-11-400,20-21-2481,9-14 1673</inkml:trace>
+  <inkml:trace contextRef="#ctx0" brushRef="#br1" timeOffset="9">1464 256 11418,'-1'0'141,"0"0"-1,-1-1 0,1 1 0,0 0 0,0-1 0,-1 1 0,1-1 0,0 1 0,0-1 1,0 1-1,0-1 0,0 0 0,0 1 0,0-1 0,0 0 0,0 0 0,0 0 0,0 0 1,0 0-1,1 0 0,-2-2 0,2 1 16,0 1 1,0-1 0,0 1-1,0-1 1,1 0-1,-1 1 1,1-1 0,-1 1-1,1 0 1,-1-1-1,1 1 1,0-1-1,0 1 1,0 0 0,0 0-1,0-1 1,0 1-1,0 0 1,0 0 0,3-2-1,10-8 185,1 1 0,0 0-1,1 1 1,1 0 0,27-10-1,-33 15-231,58-23 340,0 3 1,1 3-1,1 3 1,105-12-1,-70 20-70,0 4-1,153 11 0,-233-3-314,1 2 0,-1 0 0,0 2 0,0 1 0,-1 1 1,0 1-1,0 1 0,27 16 0,-50-25-51,0 0 0,0 0 0,0 0 0,0 1 0,-1-1 0,1 1 0,0-1 0,-1 1 1,1 0-1,-1 0 0,2 1 0,-3-2-7,0 0 0,0-1 0,0 1 0,0-1 0,0 1 0,0-1 1,0 1-1,0 0 0,0-1 0,0 1 0,0-1 0,0 1 0,0 0 1,-1-1-1,1 1 0,0-1 0,0 1 0,-1-1 0,1 1 0,0-1 1,-1 1-1,1-1 0,0 1 0,-1-1 0,0 1 0,-8 7 74,-1 0 0,0 0 1,0-1-1,0-1 0,-1 1 0,0-2 0,-1 0 0,1 0 1,-17 4-1,-130 31 256,-819 162 502,569-123-557,379-73-265,-839 148 558,792-145-650,64-10-82,22-3 80,36-8-47,178-33-65,270-18 0,232 30 230,-222 40-6,-12 37-61,-260 1-73,-192-36 60,-1 3 0,44 18 1,-77-27 33,1 0 0,-1 1 0,0 0 0,0 0 0,0 0-1,0 1 1,-1 0 0,1 0 0,4 6 0,-9-9 7,0 0 0,0-1-1,0 1 1,0 0 0,0 0-1,0-1 1,-1 1 0,1 0-1,0 0 1,-1 0 0,0 0-1,0 0 1,1 0 0,-1 0-1,0 0 1,0-1 0,-1 1-1,1 0 1,0 0 0,-1 0-1,1 0 1,-1 0 0,1 0-1,-1 0 1,0-1 0,0 1-1,0 0 1,0-1 0,0 1-1,0 0 1,-1-1 0,1 0-1,0 1 1,-3 1 0,-11 8 51,0-1 0,-1 0 0,0-1 0,-32 12 0,-126 44 424,-80 9 124,-503 86 553,-6-89-719,564-74-491,159 1-114,-65-12 0,96 12 3,0-1 1,0 0-1,0 0 0,0-1 0,1 0 0,-10-6 1,16 9 31,0 0 1,1 0 0,-1 0-1,1 0 1,-1 0-1,1-1 1,-1 1 0,1 0-1,0-1 1,-1 0-1,1 1 1,0-1-1,0 1 1,0-1 0,1 0-1,-1 0 1,0 0-1,1 0 1,-1 1 0,1-1-1,-1 0 1,1 0-1,0 0 1,0 0 0,0 0-1,0 0 1,0 0-1,0 0 1,1 0 0,0-3-1,4-3-245,0-1 1,1 1-1,0 0 0,0 1 0,0 0 0,12-10 0</inkml:trace>
+  <inkml:trace contextRef="#ctx0" brushRef="#br1" timeOffset="10">2920 1071 29886,'19'-15'16,"-7"1"-88,11-7 40</inkml:trace>
+</inkml:ink>
+</file>
+
+<file path=word/ink/ink3.xml><?xml version="1.0" encoding="utf-8"?>
+<inkml:ink xmlns:inkml="http://www.w3.org/2003/InkML">
+  <inkml:definitions>
+    <inkml:context xml:id="ctx0">
+      <inkml:inkSource xml:id="inkSrc0">
+        <inkml:traceFormat>
+          <inkml:channel name="X" type="integer" min="-2.14748E9" max="2.14748E9" units="cm"/>
+          <inkml:channel name="Y" type="integer" min="-2.14748E9" max="2.14748E9" units="cm"/>
+          <inkml:channel name="F" type="integer" max="32767" units="dev"/>
+        </inkml:traceFormat>
+        <inkml:channelProperties>
+          <inkml:channelProperty channel="X" name="resolution" value="1000" units="1/cm"/>
+          <inkml:channelProperty channel="Y" name="resolution" value="1000" units="1/cm"/>
+          <inkml:channelProperty channel="F" name="resolution" value="0" units="1/dev"/>
+        </inkml:channelProperties>
+      </inkml:inkSource>
+      <inkml:timestamp xml:id="ts0" timeString="2024-10-23T12:14:06.247"/>
+    </inkml:context>
+    <inkml:brush xml:id="br0">
+      <inkml:brushProperty name="width" value="0.0515" units="cm"/>
+      <inkml:brushProperty name="height" value="0.0515" units="cm"/>
+    </inkml:brush>
+    <inkml:brush xml:id="br1">
+      <inkml:brushProperty name="width" value="0.035" units="cm"/>
+      <inkml:brushProperty name="height" value="0.035" units="cm"/>
+    </inkml:brush>
+  </inkml:definitions>
+  <inkml:trace contextRef="#ctx0" brushRef="#br0">445 336 3641,'-1'-5'1116,"0"1"0,1-1 0,0 0 0,-1 0 0,2 0 0,-1 0 0,0 1 0,3-8 0,12-39 3316,-10 39-3751,-1-1 0,4-18 0,-6-5 178,-1 35-831,-1-1 0,0 1 0,0 0 0,0 0 0,0-1 0,0 1 0,-1 0 0,1 0 0,0 0-1,0 0 1,-1-1 0,1 1 0,-1 0 0,1 0 0,-1 0 0,0 0 0,1 0 0,-1 0 0,0 0 0,1 0 0,-1 0 0,0 1 0,0-1 0,0 0 0,0 0 0,-1 0 0,0 1-24,1 0 1,0 0-1,0 0 1,0 1-1,0-1 1,0 0-1,0 1 1,0-1-1,0 1 1,0-1-1,0 1 1,0-1-1,0 1 1,0 0-1,0 0 1,0-1-1,1 1 1,-1 0-1,0 0 1,0 0-1,1 0 1,-1 0-1,1 0 1,-1 1-1,-3 2 0,-179 256-48,175-247 46,-108 168 38,87-131-72,-38 93-1,64-137 26,-6 17-74,-10 41 0,17-59 62,1 1 0,0-1 0,0 0 0,1 0 0,0 1 0,0-1 0,0 0 0,0 1 0,1-1 0,0 0 1,0 0-1,0 1 0,1-1 0,2 7 0,-3-11 13,0 1 0,1-1-1,-1 1 1,0-1 0,0 1 0,1-1 0,-1 0 0,1 0-1,-1 1 1,1-1 0,-1 0 0,1 0 0,0-1 0,0 1 0,-1 0-1,1-1 1,3 2 0,-1-2-47,0 1-1,1-1 1,-1 0 0,1 0 0,-1 0-1,1 0 1,4-2 0,7-1-374,0-2-1,-1 0 1,16-8 0,32-16-445</inkml:trace>
+  <inkml:trace contextRef="#ctx0" brushRef="#br1" timeOffset="1">768 204 2577,'-198'359'3671,"170"-306"-3362,-84 183 445,95-198-607,9-14 30,8-21 43,5-16-48,14-38 120,-2 2 764,39-74 0,-48 108-754,1 0 0,1 1-1,0 0 1,1 1-1,0 0 1,1 0-1,1 2 1,26-21-1,-29 25-146,0 0-1,0 1 1,0 0-1,1 1 1,0 0-1,0 0 1,0 1-1,1 1 0,11-2 1,-21 4-139,-1 1 0,1 1-1,-1-1 1,0 0 0,1 0 0,-1 0 0,1 1 0,-1-1 0,0 1 0,1-1 0,-1 1 0,0 0-1,0-1 1,1 1 0,-1 0 0,0 0 0,0 0 0,0 0 0,0 0 0,0 0 0,0 0-1,0 0 1,-1 0 0,1 0 0,0 0 0,0 1 0,-1-1 0,1 0 0,-1 1 0,1-1-1,-1 0 1,0 1 0,1-1 0,-1 0 0,0 3 0,1 3 64,-1-1 0,0 1 0,0-1 0,-1 1 0,0-1 0,-2 12 0,-8 12 178,-2-1 0,0 0 1,-27 42-1,-4 9-112,43-77-240,-1 0 0,1 0-1,0 1 1,0-1 0,0 0 0,0 0 0,0 1-1,1-1 1,-1 1 0,1 5 0,4 4-364</inkml:trace>
+  <inkml:trace contextRef="#ctx0" brushRef="#br1" timeOffset="2">906 742 4057,'-29'75'3737,"18"-45"-2025,5-9-1392</inkml:trace>
+  <inkml:trace contextRef="#ctx0" brushRef="#br1" timeOffset="3">997 335 11218,'-9'1'953,"6"5"-161,2-1-3481,5-2 1649</inkml:trace>
+  <inkml:trace contextRef="#ctx0" brushRef="#br1" timeOffset="4">1243 569 15707,'-10'-15'1889,"7"-4"703,0 1-719,-3 8-697,0 1-464,-6 14-264,2 13-176,-12 19-216,-6 5-16,-9 13-8,-6-1-16,-25 44-304,52-63-120,4-6-168,10-9-544,14-15-505,61-44-8449,-18 4 6738</inkml:trace>
+  <inkml:trace contextRef="#ctx0" brushRef="#br1" timeOffset="5">1372 436 1904,'10'-7'424,"-9"25"305,-3 10-113,-11 21 352,-4 2 160,-3 3 217,-2-1 103,0-11-432,4-4-296,10-16-3336,14-9 1992</inkml:trace>
+  <inkml:trace contextRef="#ctx0" brushRef="#br1" timeOffset="6">1549 605 6729,'-24'50'2004,"-53"106"4390,20-59-4969,77-146-245,-1 4-466,31-64 383,-42 94-996,0 1 1,1 0-1,1 1 1,0 0 0,13-13-1,-18 21-101,0 1 0,0 0 0,1 0 0,-1 0 0,1 1-1,0 0 1,0 0 0,12-3 0,11-2-59</inkml:trace>
+  <inkml:trace contextRef="#ctx0" brushRef="#br1" timeOffset="7">1936 463 16235,'0'-1'431,"-1"0"0,1-1 0,-1 1 0,1 0 0,-1 0 0,0 0 0,1 0 0,-1-1 0,0 1 0,0 0 0,0 0 0,0 1-1,0-1 1,0 0 0,0 0 0,-1 0 0,0 0 0,0 1-356,1 0-1,-1 0 1,1 1-1,0-1 1,-1 0 0,1 1-1,-1-1 1,1 1-1,0-1 1,-1 1 0,1 0-1,0-1 1,0 1-1,0 0 1,-1 0 0,1 0-1,-1 1 1,-18 17 155,0 1-1,-27 34 1,5-5-148,8-14-54,22-25-21,1 1 0,0 0 0,1 1 0,0 0 0,1 1 0,0 0 0,-8 17 0,17-29-10,-1 0 1,1 0-1,0 0 1,-1 0-1,1 0 0,0 0 1,0 0-1,0 0 1,-1 0-1,1 0 1,0 0-1,0 0 1,0 0-1,1 0 1,-1 0-1,0 0 1,1 1-1,-1-1-1,0-1-1,1 1 0,-1-1 0,0 0 1,1 1-1,-1-1 0,1 0 1,-1 0-1,1 1 0,-1-1 1,1 0-1,-1 0 0,0 0 1,1 1-1,-1-1 0,1 0 0,-1 0 1,1 0-1,-1 0 0,1 0 1,-1 0-1,1 0 0,-1 0 1,2 0-1,2-1-37,0 0-1,0-1 1,0 1 0,0 0-1,0-1 1,0 0 0,4-3-1,6-5-140,0 0 1,-1 0-1,-1-2 0,0 0 0,0 0 1,13-18-1,51-90-588,-39 58 525,-24 43 166,-13 19 78,0 0 1,0 0-1,1 0 1,-1 1-1,0-1 1,0 0-1,0 0 1,0 0 0,0 0-1,0 0 1,0 0-1,0 0 1,0 1-1,0-1 1,0 0-1,0 0 1,0 0-1,0 0 1,0 0 0,1 0-1,-1 0 1,0 0-1,0 0 1,0 0-1,0 0 1,0 0-1,0 0 1,0 1-1,1-1 1,-1 0-1,0 0 1,0 0 0,0 0-1,0 0 1,0 0-1,0 0 1,0 0-1,1 0 1,-1 0-1,0 0 1,0 0-1,0-1 1,0 1 0,0 0-1,0 0 1,0 0-1,1 0 1,-1 0-1,0 0 1,0 0-1,0 0 1,0 0-1,0 0 1,0 0 0,0 0-1,0-1 1,0 1-1,1 0 1,-1 0-1,0 0 1,0 0-1,0 0 1,-2 12-33,-11 28 57,-3-1-1,-20 40 1,-23 56 228,58-132-274,-6 25-109,7-27 50,0-1-1,0 1 1,0 0-1,-1-1 1,1 1 0,0-1-1,0 1 1,0 0-1,0-1 1,1 1-1,-1-1 1,0 1 0,0 0-1,0-1 1,0 1-1,1-1 1,-1 1-1,0-1 1,1 1 0,-1-1-1,0 1 1,1-1-1,-1 1 1,0-1-1,1 1 1,-1-1 0,1 0-1,-1 1 1,1-1-1,-1 1 1,1-1-1,-1 0 1,1 0-1,-1 1 1,1-1 0,0 0-1,-1 0 1,1 0-1,-1 0 1,1 0-1,0 0 1,0 0 0,23-5-1504</inkml:trace>
+  <inkml:trace contextRef="#ctx0" brushRef="#br1" timeOffset="8">2125 272 11995,'-29'52'2336,"-8"19"961,-3 8-865,-5 4-1015,3-2-385,9-11-536,6-11-400,20-21-2481,9-14 1673</inkml:trace>
+  <inkml:trace contextRef="#ctx0" brushRef="#br1" timeOffset="9">1464 256 11418,'-1'0'141,"0"0"-1,-1-1 0,1 1 0,0 0 0,0-1 0,-1 1 0,1-1 0,0 1 0,0-1 1,0 1-1,0-1 0,0 0 0,0 1 0,0-1 0,0 0 0,0 0 0,0 0 0,0 0 1,0 0-1,1 0 0,-2-2 0,2 1 16,0 1 1,0-1 0,0 1-1,0-1 1,1 0-1,-1 1 1,1-1 0,-1 1-1,1 0 1,-1-1-1,1 1 1,0-1-1,0 1 1,0 0 0,0 0-1,0-1 1,0 1-1,0 0 1,0 0 0,3-2-1,10-8 185,1 1 0,0 0-1,1 1 1,1 0 0,27-10-1,-33 15-231,58-23 340,0 3 1,1 3-1,1 3 1,105-12-1,-70 20-70,0 4-1,153 11 0,-233-3-314,1 2 0,-1 0 0,0 2 0,0 1 0,-1 1 1,0 1-1,0 1 0,27 16 0,-50-25-51,0 0 0,0 0 0,0 0 0,0 1 0,-1-1 0,1 1 0,0-1 0,-1 1 1,1 0-1,-1 0 0,2 1 0,-3-2-7,0 0 0,0-1 0,0 1 0,0-1 0,0 1 0,0-1 1,0 1-1,0 0 0,0-1 0,0 1 0,0-1 0,0 1 0,0 0 1,-1-1-1,1 1 0,0-1 0,0 1 0,-1-1 0,1 1 0,0-1 1,-1 1-1,1-1 0,0 1 0,-1-1 0,0 1 0,-8 7 74,-1 0 0,0 0 1,0-1-1,0-1 0,-1 1 0,0-2 0,-1 0 0,1 0 1,-17 4-1,-130 31 256,-819 162 502,569-123-557,379-73-265,-839 148 558,792-145-650,64-10-82,22-3 80,36-8-47,178-33-65,270-18 0,232 30 230,-222 40-6,-12 37-61,-260 1-73,-192-36 60,-1 3 0,44 18 1,-77-27 33,1 0 0,-1 1 0,0 0 0,0 0 0,0 0-1,0 1 1,-1 0 0,1 0 0,4 6 0,-9-9 7,0 0 0,0-1-1,0 1 1,0 0 0,0 0-1,0-1 1,-1 1 0,1 0-1,0 0 1,-1 0 0,0 0-1,0 0 1,1 0 0,-1 0-1,0 0 1,0-1 0,-1 1-1,1 0 1,0 0 0,-1 0-1,1 0 1,-1 0 0,1 0-1,-1 0 1,0-1 0,0 1-1,0 0 1,0-1 0,0 1-1,0 0 1,-1-1 0,1 0-1,0 1 1,-3 1 0,-11 8 51,0-1 0,-1 0 0,0-1 0,-32 12 0,-126 44 424,-80 9 124,-503 86 553,-6-89-719,564-74-491,159 1-114,-65-12 0,96 12 3,0-1 1,0 0-1,0 0 0,0-1 0,1 0 0,-10-6 1,16 9 31,0 0 1,1 0 0,-1 0-1,1 0 1,-1 0-1,1-1 1,-1 1 0,1 0-1,0-1 1,-1 0-1,1 1 1,0-1-1,0 1 1,0-1 0,1 0-1,-1 0 1,0 0-1,1 0 1,-1 1 0,1-1-1,-1 0 1,1 0-1,0 0 1,0 0 0,0 0-1,0 0 1,0 0-1,0 0 1,1 0 0,0-3-1,4-3-245,0-1 1,1 1-1,0 0 0,0 1 0,0 0 0,12-10 0</inkml:trace>
+  <inkml:trace contextRef="#ctx0" brushRef="#br1" timeOffset="10">2920 1071 29886,'19'-15'16,"-7"1"-88,11-7 40</inkml:trace>
+</inkml:ink>
+</file>
+
 <file path=word/theme/theme1.xml><?xml version="1.0" encoding="utf-8"?>
 <a:theme xmlns:a="http://schemas.openxmlformats.org/drawingml/2006/main" name="Office">
   <a:themeElements>

</xml_diff>

<commit_message>
Testabdeckung in Testprotokoll eingefügt
</commit_message>
<xml_diff>
--- a/doc/Testprotokoll.docx
+++ b/doc/Testprotokoll.docx
@@ -1841,6 +1841,92 @@
         </w:tc>
       </w:tr>
     </w:tbl>
+    <w:p>
+      <w:pPr>
+        <w:rPr>
+          <w:sz w:val="20"/>
+          <w:szCs w:val="20"/>
+        </w:rPr>
+      </w:pPr>
+      <w:r>
+        <w:rPr>
+          <w:noProof/>
+        </w:rPr>
+        <w:drawing>
+          <wp:anchor distT="0" distB="0" distL="114300" distR="114300" simplePos="0" relativeHeight="251673600" behindDoc="0" locked="0" layoutInCell="1" allowOverlap="1" wp14:anchorId="40CF13E3" wp14:editId="0B3EEF32">
+            <wp:simplePos x="0" y="0"/>
+            <wp:positionH relativeFrom="margin">
+              <wp:align>left</wp:align>
+            </wp:positionH>
+            <wp:positionV relativeFrom="paragraph">
+              <wp:posOffset>152899</wp:posOffset>
+            </wp:positionV>
+            <wp:extent cx="2209914" cy="1066855"/>
+            <wp:effectExtent l="0" t="0" r="0" b="0"/>
+            <wp:wrapSquare wrapText="bothSides"/>
+            <wp:docPr id="1423960517" name="Grafik 1" descr="Ein Bild, das Text, Schrift, Screenshot enthält.&#10;&#10;Automatisch generierte Beschreibung"/>
+            <wp:cNvGraphicFramePr>
+              <a:graphicFrameLocks xmlns:a="http://schemas.openxmlformats.org/drawingml/2006/main" noChangeAspect="1"/>
+            </wp:cNvGraphicFramePr>
+            <a:graphic xmlns:a="http://schemas.openxmlformats.org/drawingml/2006/main">
+              <a:graphicData uri="http://schemas.openxmlformats.org/drawingml/2006/picture">
+                <pic:pic xmlns:pic="http://schemas.openxmlformats.org/drawingml/2006/picture">
+                  <pic:nvPicPr>
+                    <pic:cNvPr id="1423960517" name="Grafik 1" descr="Ein Bild, das Text, Schrift, Screenshot enthält.&#10;&#10;Automatisch generierte Beschreibung"/>
+                    <pic:cNvPicPr/>
+                  </pic:nvPicPr>
+                  <pic:blipFill>
+                    <a:blip r:embed="rId7">
+                      <a:extLst>
+                        <a:ext uri="{28A0092B-C50C-407E-A947-70E740481C1C}">
+                          <a14:useLocalDpi xmlns:a14="http://schemas.microsoft.com/office/drawing/2010/main" val="0"/>
+                        </a:ext>
+                      </a:extLst>
+                    </a:blip>
+                    <a:stretch>
+                      <a:fillRect/>
+                    </a:stretch>
+                  </pic:blipFill>
+                  <pic:spPr>
+                    <a:xfrm>
+                      <a:off x="0" y="0"/>
+                      <a:ext cx="2209914" cy="1066855"/>
+                    </a:xfrm>
+                    <a:prstGeom prst="rect">
+                      <a:avLst/>
+                    </a:prstGeom>
+                  </pic:spPr>
+                </pic:pic>
+              </a:graphicData>
+            </a:graphic>
+          </wp:anchor>
+        </w:drawing>
+      </w:r>
+    </w:p>
+    <w:p>
+      <w:pPr>
+        <w:rPr>
+          <w:sz w:val="20"/>
+          <w:szCs w:val="20"/>
+        </w:rPr>
+      </w:pPr>
+    </w:p>
+    <w:p>
+      <w:pPr>
+        <w:rPr>
+          <w:sz w:val="20"/>
+          <w:szCs w:val="20"/>
+        </w:rPr>
+      </w:pPr>
+    </w:p>
+    <w:p>
+      <w:pPr>
+        <w:rPr>
+          <w:sz w:val="20"/>
+          <w:szCs w:val="20"/>
+        </w:rPr>
+      </w:pPr>
+    </w:p>
     <w:p>
       <w:pPr>
         <w:rPr>
@@ -1935,6 +2021,12 @@
       </w:r>
     </w:p>
     <w:p>
+      <w:pPr>
+        <w:rPr>
+          <w:sz w:val="20"/>
+          <w:szCs w:val="20"/>
+        </w:rPr>
+      </w:pPr>
       <w:r>
         <w:rPr>
           <w:noProof/>
@@ -1957,7 +2049,7 @@
                 <wp:cNvGraphicFramePr/>
                 <a:graphic xmlns:a="http://schemas.openxmlformats.org/drawingml/2006/main">
                   <a:graphicData uri="http://schemas.microsoft.com/office/word/2010/wordprocessingInk">
-                    <w14:contentPart bwMode="auto" r:id="rId7">
+                    <w14:contentPart bwMode="auto" r:id="rId8">
                       <w14:nvContentPartPr>
                         <w14:cNvContentPartPr/>
                       </w14:nvContentPartPr>
@@ -1993,7 +2085,7 @@
                 <o:lock v:ext="edit" aspectratio="t"/>
               </v:shapetype>
               <v:shape id="Freihand 10" o:spid="_x0000_s1026" type="#_x0000_t75" style="position:absolute;margin-left:0;margin-top:3.65pt;width:89.25pt;height:35.2pt;z-index:251668480;visibility:visible;mso-wrap-style:square;mso-wrap-distance-left:9pt;mso-wrap-distance-top:0;mso-wrap-distance-right:9pt;mso-wrap-distance-bottom:0;mso-position-horizontal:left;mso-position-horizontal-relative:margin;mso-position-vertical:absolute;mso-position-vertical-relative:text" o:gfxdata="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">
-                <v:imagedata r:id="rId8" o:title=""/>
+                <v:imagedata r:id="rId9" o:title=""/>
                 <w10:wrap anchorx="margin"/>
               </v:shape>
             </w:pict>
@@ -4046,6 +4138,76 @@
           <w:szCs w:val="20"/>
         </w:rPr>
       </w:pPr>
+    </w:p>
+    <w:p>
+      <w:pPr>
+        <w:rPr>
+          <w:noProof/>
+        </w:rPr>
+      </w:pPr>
+    </w:p>
+    <w:p>
+      <w:pPr>
+        <w:rPr>
+          <w:sz w:val="20"/>
+          <w:szCs w:val="20"/>
+        </w:rPr>
+      </w:pPr>
+      <w:r>
+        <w:rPr>
+          <w:noProof/>
+        </w:rPr>
+        <w:drawing>
+          <wp:inline distT="0" distB="0" distL="0" distR="0" wp14:anchorId="79ADC92F" wp14:editId="2886F39A">
+            <wp:extent cx="2102481" cy="1479241"/>
+            <wp:effectExtent l="0" t="0" r="0" b="6985"/>
+            <wp:docPr id="305105998" name="Grafik 1" descr="Ein Bild, das Text, Screenshot, Schrift, Design enthält.&#10;&#10;Automatisch generierte Beschreibung"/>
+            <wp:cNvGraphicFramePr>
+              <a:graphicFrameLocks xmlns:a="http://schemas.openxmlformats.org/drawingml/2006/main" noChangeAspect="1"/>
+            </wp:cNvGraphicFramePr>
+            <a:graphic xmlns:a="http://schemas.openxmlformats.org/drawingml/2006/main">
+              <a:graphicData uri="http://schemas.openxmlformats.org/drawingml/2006/picture">
+                <pic:pic xmlns:pic="http://schemas.openxmlformats.org/drawingml/2006/picture">
+                  <pic:nvPicPr>
+                    <pic:cNvPr id="305105998" name="Grafik 1" descr="Ein Bild, das Text, Screenshot, Schrift, Design enthält.&#10;&#10;Automatisch generierte Beschreibung"/>
+                    <pic:cNvPicPr/>
+                  </pic:nvPicPr>
+                  <pic:blipFill rotWithShape="1">
+                    <a:blip r:embed="rId10"/>
+                    <a:srcRect l="1439"/>
+                    <a:stretch/>
+                  </pic:blipFill>
+                  <pic:spPr bwMode="auto">
+                    <a:xfrm>
+                      <a:off x="0" y="0"/>
+                      <a:ext cx="2103028" cy="1479626"/>
+                    </a:xfrm>
+                    <a:prstGeom prst="rect">
+                      <a:avLst/>
+                    </a:prstGeom>
+                    <a:ln>
+                      <a:noFill/>
+                    </a:ln>
+                    <a:extLst>
+                      <a:ext uri="{53640926-AAD7-44D8-BBD7-CCE9431645EC}">
+                        <a14:shadowObscured xmlns:a14="http://schemas.microsoft.com/office/drawing/2010/main"/>
+                      </a:ext>
+                    </a:extLst>
+                  </pic:spPr>
+                </pic:pic>
+              </a:graphicData>
+            </a:graphic>
+          </wp:inline>
+        </w:drawing>
+      </w:r>
+    </w:p>
+    <w:p>
+      <w:pPr>
+        <w:rPr>
+          <w:sz w:val="20"/>
+          <w:szCs w:val="20"/>
+        </w:rPr>
+      </w:pPr>
       <w:r>
         <w:rPr>
           <w:noProof/>
@@ -4068,7 +4230,7 @@
                 <wp:cNvGraphicFramePr/>
                 <a:graphic xmlns:a="http://schemas.openxmlformats.org/drawingml/2006/main">
                   <a:graphicData uri="http://schemas.microsoft.com/office/word/2010/wordprocessingInk">
-                    <w14:contentPart bwMode="auto" r:id="rId9">
+                    <w14:contentPart bwMode="auto" r:id="rId11">
                       <w14:nvContentPartPr>
                         <w14:cNvContentPartPr/>
                       </w14:nvContentPartPr>
@@ -4085,7 +4247,7 @@
           <mc:Fallback>
             <w:pict>
               <v:shape w14:anchorId="100329EA" id="Freihand 10" o:spid="_x0000_s1026" type="#_x0000_t75" style="position:absolute;margin-left:1.7pt;margin-top:16.5pt;width:89.25pt;height:35.2pt;z-index:251670528;visibility:visible;mso-wrap-style:square;mso-wrap-distance-left:9pt;mso-wrap-distance-top:0;mso-wrap-distance-right:9pt;mso-wrap-distance-bottom:0;mso-position-horizontal:absolute;mso-position-horizontal-relative:margin;mso-position-vertical:absolute;mso-position-vertical-relative:text" o:gfxdata="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">
-                <v:imagedata r:id="rId8" o:title=""/>
+                <v:imagedata r:id="rId9" o:title=""/>
                 <w10:wrap anchorx="margin"/>
               </v:shape>
             </w:pict>
@@ -4159,6 +4321,30 @@
     <w:p>
       <w:pPr>
         <w:rPr>
+          <w:sz w:val="20"/>
+          <w:szCs w:val="20"/>
+        </w:rPr>
+      </w:pPr>
+    </w:p>
+    <w:p>
+      <w:pPr>
+        <w:rPr>
+          <w:sz w:val="20"/>
+          <w:szCs w:val="20"/>
+        </w:rPr>
+      </w:pPr>
+    </w:p>
+    <w:p>
+      <w:pPr>
+        <w:rPr>
+          <w:sz w:val="20"/>
+          <w:szCs w:val="20"/>
+        </w:rPr>
+      </w:pPr>
+    </w:p>
+    <w:p>
+      <w:pPr>
+        <w:rPr>
           <w:b/>
           <w:bCs/>
           <w:sz w:val="28"/>
@@ -4172,7 +4358,6 @@
           <w:sz w:val="28"/>
           <w:szCs w:val="28"/>
         </w:rPr>
-        <w:lastRenderedPageBreak/>
         <w:t>Manuelle Tests</w:t>
       </w:r>
     </w:p>
@@ -5230,7 +5415,15 @@
                 <w:sz w:val="20"/>
                 <w:szCs w:val="20"/>
               </w:rPr>
-              <w:t>Der Willkommenstext wird angezeigt und das Spiel startet</w:t>
+              <w:t xml:space="preserve">Der Willkommenstext </w:t>
+            </w:r>
+            <w:r>
+              <w:rPr>
+                <w:sz w:val="20"/>
+                <w:szCs w:val="20"/>
+              </w:rPr>
+              <w:lastRenderedPageBreak/>
+              <w:t>wird angezeigt und das Spiel startet</w:t>
             </w:r>
           </w:p>
         </w:tc>
@@ -5881,7 +6074,7 @@
                 <wp:cNvGraphicFramePr/>
                 <a:graphic xmlns:a="http://schemas.openxmlformats.org/drawingml/2006/main">
                   <a:graphicData uri="http://schemas.microsoft.com/office/word/2010/wordprocessingInk">
-                    <w14:contentPart bwMode="auto" r:id="rId10">
+                    <w14:contentPart bwMode="auto" r:id="rId12">
                       <w14:nvContentPartPr>
                         <w14:cNvContentPartPr/>
                       </w14:nvContentPartPr>
@@ -5898,7 +6091,7 @@
           <mc:Fallback>
             <w:pict>
               <v:shape w14:anchorId="5862073F" id="Freihand 10" o:spid="_x0000_s1026" type="#_x0000_t75" style="position:absolute;margin-left:.25pt;margin-top:16.05pt;width:89.25pt;height:35.2pt;z-index:251672576;visibility:visible;mso-wrap-style:square;mso-wrap-distance-left:9pt;mso-wrap-distance-top:0;mso-wrap-distance-right:9pt;mso-wrap-distance-bottom:0;mso-position-horizontal:absolute;mso-position-horizontal-relative:margin;mso-position-vertical:absolute;mso-position-vertical-relative:text" o:gfxdata="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">
-                <v:imagedata r:id="rId8" o:title=""/>
+                <v:imagedata r:id="rId9" o:title=""/>
                 <w10:wrap anchorx="margin"/>
               </v:shape>
             </w:pict>
@@ -5970,7 +6163,7 @@
       </w:r>
     </w:p>
     <w:sectPr>
-      <w:headerReference w:type="default" r:id="rId11"/>
+      <w:headerReference w:type="default" r:id="rId13"/>
       <w:pgSz w:w="11906" w:h="16838"/>
       <w:pgMar w:top="1417" w:right="1417" w:bottom="1134" w:left="1417" w:header="708" w:footer="708" w:gutter="0"/>
       <w:cols w:space="708"/>
@@ -7233,7 +7426,7 @@
   <inkml:trace contextRef="#ctx0" brushRef="#br1" timeOffset="3493.4">1936 463 16235,'0'-1'431,"-1"0"0,1-1 0,-1 1 0,1 0 0,-1 0 0,0 0 0,1 0 0,-1-1 0,0 1 0,0 0 0,0 0 0,0 1-1,0-1 1,0 0 0,0 0 0,-1 0 0,0 0 0,0 1-356,1 0-1,-1 0 1,1 1-1,0-1 1,-1 0 0,1 1-1,-1-1 1,1 1-1,0-1 1,-1 1 0,1 0-1,0-1 1,0 1-1,0 0 1,-1 0 0,1 0-1,-1 1 1,-18 17 155,0 1-1,-27 34 1,5-5-148,8-14-54,22-25-21,1 1 0,0 0 0,1 1 0,0 0 0,1 1 0,0 0 0,-8 17 0,17-29-10,-1 0 1,1 0-1,0 0 1,-1 0-1,1 0 0,0 0 1,0 0-1,0 0 1,-1 0-1,1 0 1,0 0-1,0 0 1,0 0-1,1 0 1,-1 0-1,0 0 1,1 1-1,-1-1-1,0-1-1,1 1 0,-1-1 0,0 0 1,1 1-1,-1-1 0,1 0 1,-1 0-1,1 1 0,-1-1 1,1 0-1,-1 0 0,0 0 1,1 1-1,-1-1 0,1 0 0,-1 0 1,1 0-1,-1 0 0,1 0 1,-1 0-1,1 0 0,-1 0 1,2 0-1,2-1-37,0 0-1,0-1 1,0 1 0,0 0-1,0-1 1,0 0 0,4-3-1,6-5-140,0 0 1,-1 0-1,-1-2 0,0 0 0,0 0 1,13-18-1,51-90-588,-39 58 525,-24 43 166,-13 19 78,0 0 1,0 0-1,1 0 1,-1 1-1,0-1 1,0 0-1,0 0 1,0 0 0,0 0-1,0 0 1,0 0-1,0 0 1,0 1-1,0-1 1,0 0-1,0 0 1,0 0-1,0 0 1,0 0 0,1 0-1,-1 0 1,0 0-1,0 0 1,0 0-1,0 0 1,0 0-1,0 0 1,0 1-1,1-1 1,-1 0-1,0 0 1,0 0 0,0 0-1,0 0 1,0 0-1,0 0 1,0 0-1,1 0 1,-1 0-1,0 0 1,0 0-1,0-1 1,0 1 0,0 0-1,0 0 1,0 0-1,1 0 1,-1 0-1,0 0 1,0 0-1,0 0 1,0 0-1,0 0 1,0 0 0,0 0-1,0-1 1,0 1-1,1 0 1,-1 0-1,0 0 1,0 0-1,0 0 1,-2 12-33,-11 28 57,-3-1-1,-20 40 1,-23 56 228,58-132-274,-6 25-109,7-27 50,0-1-1,0 1 1,0 0-1,-1-1 1,1 1 0,0-1-1,0 1 1,0 0-1,0-1 1,1 1-1,-1-1 1,0 1 0,0 0-1,0-1 1,0 1-1,1-1 1,-1 1-1,0-1 1,1 1 0,-1-1-1,0 1 1,1-1-1,-1 1 1,0-1-1,1 1 1,-1-1 0,1 0-1,-1 1 1,1-1-1,-1 1 1,1-1-1,-1 0 1,1 0-1,-1 1 1,1-1 0,0 0-1,-1 0 1,1 0-1,-1 0 1,1 0-1,0 0 1,0 0 0,23-5-1504</inkml:trace>
   <inkml:trace contextRef="#ctx0" brushRef="#br1" timeOffset="3916.5">2125 272 11995,'-29'52'2336,"-8"19"961,-3 8-865,-5 4-1015,3-2-385,9-11-536,6-11-400,20-21-2481,9-14 1673</inkml:trace>
   <inkml:trace contextRef="#ctx0" brushRef="#br1" timeOffset="4302.17">1464 256 11418,'-1'0'141,"0"0"-1,-1-1 0,1 1 0,0 0 0,0-1 0,-1 1 0,1-1 0,0 1 0,0-1 1,0 1-1,0-1 0,0 0 0,0 1 0,0-1 0,0 0 0,0 0 0,0 0 0,0 0 1,0 0-1,1 0 0,-2-2 0,2 1 16,0 1 1,0-1 0,0 1-1,0-1 1,1 0-1,-1 1 1,1-1 0,-1 1-1,1 0 1,-1-1-1,1 1 1,0-1-1,0 1 1,0 0 0,0 0-1,0-1 1,0 1-1,0 0 1,0 0 0,3-2-1,10-8 185,1 1 0,0 0-1,1 1 1,1 0 0,27-10-1,-33 15-231,58-23 340,0 3 1,1 3-1,1 3 1,105-12-1,-70 20-70,0 4-1,153 11 0,-233-3-314,1 2 0,-1 0 0,0 2 0,0 1 0,-1 1 1,0 1-1,0 1 0,27 16 0,-50-25-51,0 0 0,0 0 0,0 0 0,0 1 0,-1-1 0,1 1 0,0-1 0,-1 1 1,1 0-1,-1 0 0,2 1 0,-3-2-7,0 0 0,0-1 0,0 1 0,0-1 0,0 1 0,0-1 1,0 1-1,0 0 0,0-1 0,0 1 0,0-1 0,0 1 0,0 0 1,-1-1-1,1 1 0,0-1 0,0 1 0,-1-1 0,1 1 0,0-1 1,-1 1-1,1-1 0,0 1 0,-1-1 0,0 1 0,-8 7 74,-1 0 0,0 0 1,0-1-1,0-1 0,-1 1 0,0-2 0,-1 0 0,1 0 1,-17 4-1,-130 31 256,-819 162 502,569-123-557,379-73-265,-839 148 558,792-145-650,64-10-82,22-3 80,36-8-47,178-33-65,270-18 0,232 30 230,-222 40-6,-12 37-61,-260 1-73,-192-36 60,-1 3 0,44 18 1,-77-27 33,1 0 0,-1 1 0,0 0 0,0 0 0,0 0-1,0 1 1,-1 0 0,1 0 0,4 6 0,-9-9 7,0 0 0,0-1-1,0 1 1,0 0 0,0 0-1,0-1 1,-1 1 0,1 0-1,0 0 1,-1 0 0,0 0-1,0 0 1,1 0 0,-1 0-1,0 0 1,0-1 0,-1 1-1,1 0 1,0 0 0,-1 0-1,1 0 1,-1 0 0,1 0-1,-1 0 1,0-1 0,0 1-1,0 0 1,0-1 0,0 1-1,0 0 1,-1-1 0,1 0-1,0 1 1,-3 1 0,-11 8 51,0-1 0,-1 0 0,0-1 0,-32 12 0,-126 44 424,-80 9 124,-503 86 553,-6-89-719,564-74-491,159 1-114,-65-12 0,96 12 3,0-1 1,0 0-1,0 0 0,0-1 0,1 0 0,-10-6 1,16 9 31,0 0 1,1 0 0,-1 0-1,1 0 1,-1 0-1,1-1 1,-1 1 0,1 0-1,0-1 1,-1 0-1,1 1 1,0-1-1,0 1 1,0-1 0,1 0-1,-1 0 1,0 0-1,1 0 1,-1 1 0,1-1-1,-1 0 1,1 0-1,0 0 1,0 0 0,0 0-1,0 0 1,0 0-1,0 0 1,1 0 0,0-3-1,4-3-245,0-1 1,1 1-1,0 0 0,0 1 0,0 0 0,12-10 0</inkml:trace>
-  <inkml:trace contextRef="#ctx0" brushRef="#br1" timeOffset="4674.9">2920 1071 29886,'19'-15'16,"-7"1"-88,11-7 40</inkml:trace>
+  <inkml:trace contextRef="#ctx0" brushRef="#br1" timeOffset="4674.89">2920 1071 29886,'19'-15'16,"-7"1"-88,11-7 40</inkml:trace>
 </inkml:ink>
 </file>
 

</xml_diff>